<commit_message>
added files with additional files
</commit_message>
<xml_diff>
--- a/commamds.docx
+++ b/commamds.docx
@@ -2,6 +2,33 @@
 <file path=word/document.xml><?xml version="1.0" encoding="utf-8"?>
 <w:document xmlns:wpc="http://schemas.microsoft.com/office/word/2010/wordprocessingCanvas" xmlns:cx="http://schemas.microsoft.com/office/drawing/2014/chartex" xmlns:cx1="http://schemas.microsoft.com/office/drawing/2015/9/8/chartex" xmlns:mc="http://schemas.openxmlformats.org/markup-compatibility/2006" xmlns:o="urn:schemas-microsoft-com:office:office" xmlns:r="http://schemas.openxmlformats.org/officeDocument/2006/relationships" xmlns:m="http://schemas.openxmlformats.org/officeDocument/2006/math" xmlns:v="urn:schemas-microsoft-com:vml" xmlns:wp14="http://schemas.microsoft.com/office/word/2010/wordprocessingDrawing" xmlns:wp="http://schemas.openxmlformats.org/drawingml/2006/wordprocessingDrawing" xmlns:w10="urn:schemas-microsoft-com:office:word" xmlns:w="http://schemas.openxmlformats.org/wordprocessingml/2006/main" xmlns:w14="http://schemas.microsoft.com/office/word/2010/wordml" xmlns:w15="http://schemas.microsoft.com/office/word/2012/wordml" xmlns:w16se="http://schemas.microsoft.com/office/word/2015/wordml/symex" xmlns:wpg="http://schemas.microsoft.com/office/word/2010/wordprocessingGroup" xmlns:wpi="http://schemas.microsoft.com/office/word/2010/wordprocessingInk" xmlns:wne="http://schemas.microsoft.com/office/word/2006/wordml" xmlns:wps="http://schemas.microsoft.com/office/word/2010/wordprocessingShape" mc:Ignorable="w14 w15 w16se wp14">
   <w:body>
+    <w:p>
+      <w:pPr>
+        <w:rPr>
+          <w:b/>
+          <w:sz w:val="44"/>
+          <w:szCs w:val="44"/>
+          <w:u w:val="single"/>
+        </w:rPr>
+      </w:pPr>
+      <w:r>
+        <w:rPr>
+          <w:b/>
+          <w:sz w:val="44"/>
+          <w:szCs w:val="44"/>
+          <w:u w:val="single"/>
+        </w:rPr>
+        <w:t>IP ADDRESS COMMAND LINES</w:t>
+      </w:r>
+    </w:p>
+    <w:p>
+      <w:pPr>
+        <w:rPr>
+          <w:b/>
+          <w:u w:val="single"/>
+        </w:rPr>
+      </w:pPr>
+    </w:p>
     <w:p>
       <w:pPr>
         <w:pStyle w:val="ListParagraph"/>
@@ -268,8 +295,1820 @@
       <w:r>
         <w:t xml:space="preserve"> ………………………..mac address finds</w:t>
       </w:r>
+    </w:p>
+    <w:p/>
+    <w:p/>
+    <w:p>
+      <w:pPr>
+        <w:rPr>
+          <w:b/>
+          <w:sz w:val="44"/>
+          <w:szCs w:val="44"/>
+          <w:u w:val="single"/>
+        </w:rPr>
+      </w:pPr>
+      <w:r>
+        <w:rPr>
+          <w:b/>
+          <w:sz w:val="44"/>
+          <w:szCs w:val="44"/>
+          <w:u w:val="single"/>
+        </w:rPr>
+        <w:t>ROUTER AND CISCO</w:t>
+      </w:r>
+    </w:p>
+    <w:p>
+      <w:pPr>
+        <w:rPr>
+          <w:b/>
+          <w:u w:val="single"/>
+        </w:rPr>
+      </w:pPr>
+    </w:p>
+    <w:p>
+      <w:pPr>
+        <w:rPr>
+          <w:b/>
+          <w:u w:val="single"/>
+        </w:rPr>
+      </w:pPr>
+      <w:r>
+        <w:rPr>
+          <w:b/>
+          <w:u w:val="single"/>
+        </w:rPr>
+        <w:t>Types of mode of router</w:t>
+      </w:r>
+    </w:p>
+    <w:p>
+      <w:pPr>
+        <w:pStyle w:val="ListParagraph"/>
+        <w:numPr>
+          <w:ilvl w:val="0"/>
+          <w:numId w:val="2"/>
+        </w:numPr>
+        <w:rPr>
+          <w:b/>
+          <w:u w:val="single"/>
+        </w:rPr>
+      </w:pPr>
+      <w:r>
+        <w:t>user EXEC MODE</w:t>
+      </w:r>
+    </w:p>
+    <w:p>
+      <w:pPr>
+        <w:pStyle w:val="ListParagraph"/>
+        <w:numPr>
+          <w:ilvl w:val="0"/>
+          <w:numId w:val="2"/>
+        </w:numPr>
+        <w:rPr>
+          <w:b/>
+          <w:u w:val="single"/>
+        </w:rPr>
+      </w:pPr>
+      <w:r>
+        <w:t>Privileged EXEC mode</w:t>
+      </w:r>
+    </w:p>
+    <w:p>
+      <w:pPr>
+        <w:pStyle w:val="ListParagraph"/>
+        <w:numPr>
+          <w:ilvl w:val="0"/>
+          <w:numId w:val="2"/>
+        </w:numPr>
+        <w:rPr>
+          <w:b/>
+          <w:u w:val="single"/>
+        </w:rPr>
+      </w:pPr>
+      <w:r>
+        <w:t>Global configuration mode</w:t>
+      </w:r>
+    </w:p>
+    <w:p>
+      <w:pPr>
+        <w:pStyle w:val="ListParagraph"/>
+        <w:numPr>
+          <w:ilvl w:val="0"/>
+          <w:numId w:val="2"/>
+        </w:numPr>
+        <w:rPr>
+          <w:b/>
+          <w:u w:val="single"/>
+        </w:rPr>
+      </w:pPr>
+      <w:r>
+        <w:t>Specific configuration mode</w:t>
+      </w:r>
+    </w:p>
+    <w:p>
+      <w:pPr>
+        <w:rPr>
+          <w:b/>
+          <w:u w:val="single"/>
+        </w:rPr>
+      </w:pPr>
+    </w:p>
+    <w:p>
+      <w:pPr>
+        <w:rPr>
+          <w:b/>
+          <w:u w:val="single"/>
+        </w:rPr>
+      </w:pPr>
+    </w:p>
+    <w:p>
+      <w:pPr>
+        <w:rPr>
+          <w:b/>
+          <w:u w:val="single"/>
+        </w:rPr>
+      </w:pPr>
+    </w:p>
+    <w:p>
+      <w:pPr>
+        <w:rPr>
+          <w:b/>
+          <w:u w:val="single"/>
+        </w:rPr>
+      </w:pPr>
+    </w:p>
+    <w:p>
+      <w:pPr>
+        <w:rPr>
+          <w:b/>
+          <w:u w:val="single"/>
+        </w:rPr>
+      </w:pPr>
+    </w:p>
+    <w:p>
+      <w:pPr>
+        <w:rPr>
+          <w:b/>
+          <w:u w:val="single"/>
+        </w:rPr>
+      </w:pPr>
+    </w:p>
+    <w:p>
+      <w:pPr>
+        <w:rPr>
+          <w:b/>
+          <w:u w:val="single"/>
+        </w:rPr>
+      </w:pPr>
+    </w:p>
+    <w:p>
+      <w:pPr>
+        <w:rPr>
+          <w:b/>
+          <w:u w:val="single"/>
+        </w:rPr>
+      </w:pPr>
+      <w:r>
+        <w:rPr>
+          <w:b/>
+          <w:noProof/>
+          <w:u w:val="single"/>
+        </w:rPr>
+        <w:lastRenderedPageBreak/>
+        <mc:AlternateContent>
+          <mc:Choice Requires="wps">
+            <w:drawing>
+              <wp:anchor distT="0" distB="0" distL="114300" distR="114300" simplePos="0" relativeHeight="251684864" behindDoc="0" locked="0" layoutInCell="1" allowOverlap="1" wp14:anchorId="7350C0D4" wp14:editId="7C028059">
+                <wp:simplePos x="0" y="0"/>
+                <wp:positionH relativeFrom="column">
+                  <wp:posOffset>3680724</wp:posOffset>
+                </wp:positionH>
+                <wp:positionV relativeFrom="paragraph">
+                  <wp:posOffset>2221147</wp:posOffset>
+                </wp:positionV>
+                <wp:extent cx="368713" cy="711892"/>
+                <wp:effectExtent l="0" t="0" r="31750" b="31115"/>
+                <wp:wrapNone/>
+                <wp:docPr id="16" name="Straight Connector 16"/>
+                <wp:cNvGraphicFramePr/>
+                <a:graphic xmlns:a="http://schemas.openxmlformats.org/drawingml/2006/main">
+                  <a:graphicData uri="http://schemas.microsoft.com/office/word/2010/wordprocessingShape">
+                    <wps:wsp>
+                      <wps:cNvCnPr/>
+                      <wps:spPr>
+                        <a:xfrm>
+                          <a:off x="0" y="0"/>
+                          <a:ext cx="368713" cy="711892"/>
+                        </a:xfrm>
+                        <a:prstGeom prst="line">
+                          <a:avLst/>
+                        </a:prstGeom>
+                      </wps:spPr>
+                      <wps:style>
+                        <a:lnRef idx="1">
+                          <a:schemeClr val="accent1"/>
+                        </a:lnRef>
+                        <a:fillRef idx="0">
+                          <a:schemeClr val="accent1"/>
+                        </a:fillRef>
+                        <a:effectRef idx="0">
+                          <a:schemeClr val="accent1"/>
+                        </a:effectRef>
+                        <a:fontRef idx="minor">
+                          <a:schemeClr val="tx1"/>
+                        </a:fontRef>
+                      </wps:style>
+                      <wps:bodyPr/>
+                    </wps:wsp>
+                  </a:graphicData>
+                </a:graphic>
+                <wp14:sizeRelH relativeFrom="margin">
+                  <wp14:pctWidth>0</wp14:pctWidth>
+                </wp14:sizeRelH>
+                <wp14:sizeRelV relativeFrom="margin">
+                  <wp14:pctHeight>0</wp14:pctHeight>
+                </wp14:sizeRelV>
+              </wp:anchor>
+            </w:drawing>
+          </mc:Choice>
+          <mc:Fallback>
+            <w:pict>
+              <v:line w14:anchorId="2AFBE93F" id="Straight Connector 16" o:spid="_x0000_s1026" style="position:absolute;z-index:251684864;visibility:visible;mso-wrap-style:square;mso-width-percent:0;mso-height-percent:0;mso-wrap-distance-left:9pt;mso-wrap-distance-top:0;mso-wrap-distance-right:9pt;mso-wrap-distance-bottom:0;mso-position-horizontal:absolute;mso-position-horizontal-relative:text;mso-position-vertical:absolute;mso-position-vertical-relative:text;mso-width-percent:0;mso-height-percent:0;mso-width-relative:margin;mso-height-relative:margin" from="289.8pt,174.9pt" to="318.85pt,230.95pt" o:gfxdata="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" strokecolor="#5b9bd5 [3204]" strokeweight=".5pt">
+                <v:stroke joinstyle="miter"/>
+              </v:line>
+            </w:pict>
+          </mc:Fallback>
+        </mc:AlternateContent>
+      </w:r>
+      <w:r>
+        <w:rPr>
+          <w:b/>
+          <w:noProof/>
+          <w:u w:val="single"/>
+        </w:rPr>
+        <mc:AlternateContent>
+          <mc:Choice Requires="wps">
+            <w:drawing>
+              <wp:anchor distT="0" distB="0" distL="114300" distR="114300" simplePos="0" relativeHeight="251682816" behindDoc="0" locked="0" layoutInCell="1" allowOverlap="1" wp14:anchorId="7350C0D4" wp14:editId="7C028059">
+                <wp:simplePos x="0" y="0"/>
+                <wp:positionH relativeFrom="column">
+                  <wp:posOffset>3299361</wp:posOffset>
+                </wp:positionH>
+                <wp:positionV relativeFrom="paragraph">
+                  <wp:posOffset>2135430</wp:posOffset>
+                </wp:positionV>
+                <wp:extent cx="83127" cy="795647"/>
+                <wp:effectExtent l="0" t="0" r="31750" b="24130"/>
+                <wp:wrapNone/>
+                <wp:docPr id="15" name="Straight Connector 15"/>
+                <wp:cNvGraphicFramePr/>
+                <a:graphic xmlns:a="http://schemas.openxmlformats.org/drawingml/2006/main">
+                  <a:graphicData uri="http://schemas.microsoft.com/office/word/2010/wordprocessingShape">
+                    <wps:wsp>
+                      <wps:cNvCnPr/>
+                      <wps:spPr>
+                        <a:xfrm flipH="1">
+                          <a:off x="0" y="0"/>
+                          <a:ext cx="83127" cy="795647"/>
+                        </a:xfrm>
+                        <a:prstGeom prst="line">
+                          <a:avLst/>
+                        </a:prstGeom>
+                      </wps:spPr>
+                      <wps:style>
+                        <a:lnRef idx="1">
+                          <a:schemeClr val="accent1"/>
+                        </a:lnRef>
+                        <a:fillRef idx="0">
+                          <a:schemeClr val="accent1"/>
+                        </a:fillRef>
+                        <a:effectRef idx="0">
+                          <a:schemeClr val="accent1"/>
+                        </a:effectRef>
+                        <a:fontRef idx="minor">
+                          <a:schemeClr val="tx1"/>
+                        </a:fontRef>
+                      </wps:style>
+                      <wps:bodyPr/>
+                    </wps:wsp>
+                  </a:graphicData>
+                </a:graphic>
+              </wp:anchor>
+            </w:drawing>
+          </mc:Choice>
+          <mc:Fallback>
+            <w:pict>
+              <v:line w14:anchorId="413A3CB4" id="Straight Connector 15" o:spid="_x0000_s1026" style="position:absolute;flip:x;z-index:251682816;visibility:visible;mso-wrap-style:square;mso-wrap-distance-left:9pt;mso-wrap-distance-top:0;mso-wrap-distance-right:9pt;mso-wrap-distance-bottom:0;mso-position-horizontal:absolute;mso-position-horizontal-relative:text;mso-position-vertical:absolute;mso-position-vertical-relative:text" from="259.8pt,168.15pt" to="266.35pt,230.8pt" o:gfxdata="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" strokecolor="#5b9bd5 [3204]" strokeweight=".5pt">
+                <v:stroke joinstyle="miter"/>
+              </v:line>
+            </w:pict>
+          </mc:Fallback>
+        </mc:AlternateContent>
+      </w:r>
+      <w:r>
+        <w:rPr>
+          <w:b/>
+          <w:noProof/>
+          <w:u w:val="single"/>
+        </w:rPr>
+        <mc:AlternateContent>
+          <mc:Choice Requires="wps">
+            <w:drawing>
+              <wp:anchor distT="0" distB="0" distL="114300" distR="114300" simplePos="0" relativeHeight="251680768" behindDoc="0" locked="0" layoutInCell="1" allowOverlap="1" wp14:anchorId="7350C0D4" wp14:editId="7C028059">
+                <wp:simplePos x="0" y="0"/>
+                <wp:positionH relativeFrom="column">
+                  <wp:posOffset>2740998</wp:posOffset>
+                </wp:positionH>
+                <wp:positionV relativeFrom="paragraph">
+                  <wp:posOffset>2136057</wp:posOffset>
+                </wp:positionV>
+                <wp:extent cx="83127" cy="795647"/>
+                <wp:effectExtent l="0" t="0" r="31750" b="24130"/>
+                <wp:wrapNone/>
+                <wp:docPr id="14" name="Straight Connector 14"/>
+                <wp:cNvGraphicFramePr/>
+                <a:graphic xmlns:a="http://schemas.openxmlformats.org/drawingml/2006/main">
+                  <a:graphicData uri="http://schemas.microsoft.com/office/word/2010/wordprocessingShape">
+                    <wps:wsp>
+                      <wps:cNvCnPr/>
+                      <wps:spPr>
+                        <a:xfrm flipH="1">
+                          <a:off x="0" y="0"/>
+                          <a:ext cx="83127" cy="795647"/>
+                        </a:xfrm>
+                        <a:prstGeom prst="line">
+                          <a:avLst/>
+                        </a:prstGeom>
+                      </wps:spPr>
+                      <wps:style>
+                        <a:lnRef idx="1">
+                          <a:schemeClr val="accent1"/>
+                        </a:lnRef>
+                        <a:fillRef idx="0">
+                          <a:schemeClr val="accent1"/>
+                        </a:fillRef>
+                        <a:effectRef idx="0">
+                          <a:schemeClr val="accent1"/>
+                        </a:effectRef>
+                        <a:fontRef idx="minor">
+                          <a:schemeClr val="tx1"/>
+                        </a:fontRef>
+                      </wps:style>
+                      <wps:bodyPr/>
+                    </wps:wsp>
+                  </a:graphicData>
+                </a:graphic>
+              </wp:anchor>
+            </w:drawing>
+          </mc:Choice>
+          <mc:Fallback>
+            <w:pict>
+              <v:line w14:anchorId="028F9257" id="Straight Connector 14" o:spid="_x0000_s1026" style="position:absolute;flip:x;z-index:251680768;visibility:visible;mso-wrap-style:square;mso-wrap-distance-left:9pt;mso-wrap-distance-top:0;mso-wrap-distance-right:9pt;mso-wrap-distance-bottom:0;mso-position-horizontal:absolute;mso-position-horizontal-relative:text;mso-position-vertical:absolute;mso-position-vertical-relative:text" from="215.85pt,168.2pt" to="222.4pt,230.85pt" o:gfxdata="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" strokecolor="#5b9bd5 [3204]" strokeweight=".5pt">
+                <v:stroke joinstyle="miter"/>
+              </v:line>
+            </w:pict>
+          </mc:Fallback>
+        </mc:AlternateContent>
+      </w:r>
+      <w:r>
+        <w:rPr>
+          <w:b/>
+          <w:noProof/>
+          <w:u w:val="single"/>
+        </w:rPr>
+        <mc:AlternateContent>
+          <mc:Choice Requires="wps">
+            <w:drawing>
+              <wp:anchor distT="0" distB="0" distL="114300" distR="114300" simplePos="0" relativeHeight="251678720" behindDoc="0" locked="0" layoutInCell="1" allowOverlap="1" wp14:anchorId="7350C0D4" wp14:editId="7C028059">
+                <wp:simplePos x="0" y="0"/>
+                <wp:positionH relativeFrom="column">
+                  <wp:posOffset>2289587</wp:posOffset>
+                </wp:positionH>
+                <wp:positionV relativeFrom="paragraph">
+                  <wp:posOffset>2135430</wp:posOffset>
+                </wp:positionV>
+                <wp:extent cx="83127" cy="795647"/>
+                <wp:effectExtent l="0" t="0" r="31750" b="24130"/>
+                <wp:wrapNone/>
+                <wp:docPr id="13" name="Straight Connector 13"/>
+                <wp:cNvGraphicFramePr/>
+                <a:graphic xmlns:a="http://schemas.openxmlformats.org/drawingml/2006/main">
+                  <a:graphicData uri="http://schemas.microsoft.com/office/word/2010/wordprocessingShape">
+                    <wps:wsp>
+                      <wps:cNvCnPr/>
+                      <wps:spPr>
+                        <a:xfrm flipH="1">
+                          <a:off x="0" y="0"/>
+                          <a:ext cx="83127" cy="795647"/>
+                        </a:xfrm>
+                        <a:prstGeom prst="line">
+                          <a:avLst/>
+                        </a:prstGeom>
+                      </wps:spPr>
+                      <wps:style>
+                        <a:lnRef idx="1">
+                          <a:schemeClr val="accent1"/>
+                        </a:lnRef>
+                        <a:fillRef idx="0">
+                          <a:schemeClr val="accent1"/>
+                        </a:fillRef>
+                        <a:effectRef idx="0">
+                          <a:schemeClr val="accent1"/>
+                        </a:effectRef>
+                        <a:fontRef idx="minor">
+                          <a:schemeClr val="tx1"/>
+                        </a:fontRef>
+                      </wps:style>
+                      <wps:bodyPr/>
+                    </wps:wsp>
+                  </a:graphicData>
+                </a:graphic>
+              </wp:anchor>
+            </w:drawing>
+          </mc:Choice>
+          <mc:Fallback>
+            <w:pict>
+              <v:line w14:anchorId="496E8003" id="Straight Connector 13" o:spid="_x0000_s1026" style="position:absolute;flip:x;z-index:251678720;visibility:visible;mso-wrap-style:square;mso-wrap-distance-left:9pt;mso-wrap-distance-top:0;mso-wrap-distance-right:9pt;mso-wrap-distance-bottom:0;mso-position-horizontal:absolute;mso-position-horizontal-relative:text;mso-position-vertical:absolute;mso-position-vertical-relative:text" from="180.3pt,168.15pt" to="186.85pt,230.8pt" o:gfxdata="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" strokecolor="#5b9bd5 [3204]" strokeweight=".5pt">
+                <v:stroke joinstyle="miter"/>
+              </v:line>
+            </w:pict>
+          </mc:Fallback>
+        </mc:AlternateContent>
+      </w:r>
+      <w:r>
+        <w:rPr>
+          <w:b/>
+          <w:noProof/>
+          <w:u w:val="single"/>
+        </w:rPr>
+        <mc:AlternateContent>
+          <mc:Choice Requires="wps">
+            <w:drawing>
+              <wp:anchor distT="0" distB="0" distL="114300" distR="114300" simplePos="0" relativeHeight="251676672" behindDoc="0" locked="0" layoutInCell="1" allowOverlap="1">
+                <wp:simplePos x="0" y="0"/>
+                <wp:positionH relativeFrom="column">
+                  <wp:posOffset>1686296</wp:posOffset>
+                </wp:positionH>
+                <wp:positionV relativeFrom="paragraph">
+                  <wp:posOffset>2208810</wp:posOffset>
+                </wp:positionV>
+                <wp:extent cx="83127" cy="795647"/>
+                <wp:effectExtent l="0" t="0" r="31750" b="24130"/>
+                <wp:wrapNone/>
+                <wp:docPr id="12" name="Straight Connector 12"/>
+                <wp:cNvGraphicFramePr/>
+                <a:graphic xmlns:a="http://schemas.openxmlformats.org/drawingml/2006/main">
+                  <a:graphicData uri="http://schemas.microsoft.com/office/word/2010/wordprocessingShape">
+                    <wps:wsp>
+                      <wps:cNvCnPr/>
+                      <wps:spPr>
+                        <a:xfrm flipH="1">
+                          <a:off x="0" y="0"/>
+                          <a:ext cx="83127" cy="795647"/>
+                        </a:xfrm>
+                        <a:prstGeom prst="line">
+                          <a:avLst/>
+                        </a:prstGeom>
+                      </wps:spPr>
+                      <wps:style>
+                        <a:lnRef idx="1">
+                          <a:schemeClr val="accent1"/>
+                        </a:lnRef>
+                        <a:fillRef idx="0">
+                          <a:schemeClr val="accent1"/>
+                        </a:fillRef>
+                        <a:effectRef idx="0">
+                          <a:schemeClr val="accent1"/>
+                        </a:effectRef>
+                        <a:fontRef idx="minor">
+                          <a:schemeClr val="tx1"/>
+                        </a:fontRef>
+                      </wps:style>
+                      <wps:bodyPr/>
+                    </wps:wsp>
+                  </a:graphicData>
+                </a:graphic>
+              </wp:anchor>
+            </w:drawing>
+          </mc:Choice>
+          <mc:Fallback>
+            <w:pict>
+              <v:line w14:anchorId="7F07AE41" id="Straight Connector 12" o:spid="_x0000_s1026" style="position:absolute;flip:x;z-index:251676672;visibility:visible;mso-wrap-style:square;mso-wrap-distance-left:9pt;mso-wrap-distance-top:0;mso-wrap-distance-right:9pt;mso-wrap-distance-bottom:0;mso-position-horizontal:absolute;mso-position-horizontal-relative:text;mso-position-vertical:absolute;mso-position-vertical-relative:text" from="132.8pt,173.9pt" to="139.35pt,236.55pt" o:gfxdata="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" strokecolor="#5b9bd5 [3204]" strokeweight=".5pt">
+                <v:stroke joinstyle="miter"/>
+              </v:line>
+            </w:pict>
+          </mc:Fallback>
+        </mc:AlternateContent>
+      </w:r>
+      <w:r>
+        <w:rPr>
+          <w:b/>
+          <w:noProof/>
+          <w:u w:val="single"/>
+        </w:rPr>
+        <mc:AlternateContent>
+          <mc:Choice Requires="wps">
+            <w:drawing>
+              <wp:anchor distT="0" distB="0" distL="114300" distR="114300" simplePos="0" relativeHeight="251675648" behindDoc="0" locked="0" layoutInCell="1" allowOverlap="1">
+                <wp:simplePos x="0" y="0"/>
+                <wp:positionH relativeFrom="column">
+                  <wp:posOffset>1128156</wp:posOffset>
+                </wp:positionH>
+                <wp:positionV relativeFrom="paragraph">
+                  <wp:posOffset>2208720</wp:posOffset>
+                </wp:positionV>
+                <wp:extent cx="427512" cy="724485"/>
+                <wp:effectExtent l="0" t="0" r="29845" b="19050"/>
+                <wp:wrapNone/>
+                <wp:docPr id="11" name="Straight Connector 11"/>
+                <wp:cNvGraphicFramePr/>
+                <a:graphic xmlns:a="http://schemas.openxmlformats.org/drawingml/2006/main">
+                  <a:graphicData uri="http://schemas.microsoft.com/office/word/2010/wordprocessingShape">
+                    <wps:wsp>
+                      <wps:cNvCnPr/>
+                      <wps:spPr>
+                        <a:xfrm flipH="1">
+                          <a:off x="0" y="0"/>
+                          <a:ext cx="427512" cy="724485"/>
+                        </a:xfrm>
+                        <a:prstGeom prst="line">
+                          <a:avLst/>
+                        </a:prstGeom>
+                      </wps:spPr>
+                      <wps:style>
+                        <a:lnRef idx="1">
+                          <a:schemeClr val="accent1"/>
+                        </a:lnRef>
+                        <a:fillRef idx="0">
+                          <a:schemeClr val="accent1"/>
+                        </a:fillRef>
+                        <a:effectRef idx="0">
+                          <a:schemeClr val="accent1"/>
+                        </a:effectRef>
+                        <a:fontRef idx="minor">
+                          <a:schemeClr val="tx1"/>
+                        </a:fontRef>
+                      </wps:style>
+                      <wps:bodyPr/>
+                    </wps:wsp>
+                  </a:graphicData>
+                </a:graphic>
+              </wp:anchor>
+            </w:drawing>
+          </mc:Choice>
+          <mc:Fallback>
+            <w:pict>
+              <v:line w14:anchorId="0EB5062F" id="Straight Connector 11" o:spid="_x0000_s1026" style="position:absolute;flip:x;z-index:251675648;visibility:visible;mso-wrap-style:square;mso-wrap-distance-left:9pt;mso-wrap-distance-top:0;mso-wrap-distance-right:9pt;mso-wrap-distance-bottom:0;mso-position-horizontal:absolute;mso-position-horizontal-relative:text;mso-position-vertical:absolute;mso-position-vertical-relative:text" from="88.85pt,173.9pt" to="122.5pt,230.95pt" o:gfxdata="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" strokecolor="#5b9bd5 [3204]" strokeweight=".5pt">
+                <v:stroke joinstyle="miter"/>
+              </v:line>
+            </w:pict>
+          </mc:Fallback>
+        </mc:AlternateContent>
+      </w:r>
+      <w:r>
+        <w:rPr>
+          <w:b/>
+          <w:noProof/>
+          <w:u w:val="single"/>
+        </w:rPr>
+        <mc:AlternateContent>
+          <mc:Choice Requires="wps">
+            <w:drawing>
+              <wp:anchor distT="0" distB="0" distL="114300" distR="114300" simplePos="0" relativeHeight="251674624" behindDoc="0" locked="0" layoutInCell="1" allowOverlap="1" wp14:anchorId="1E06803D" wp14:editId="7A7263D9">
+                <wp:simplePos x="0" y="0"/>
+                <wp:positionH relativeFrom="column">
+                  <wp:posOffset>3904161</wp:posOffset>
+                </wp:positionH>
+                <wp:positionV relativeFrom="paragraph">
+                  <wp:posOffset>2930335</wp:posOffset>
+                </wp:positionV>
+                <wp:extent cx="308758" cy="415636"/>
+                <wp:effectExtent l="0" t="0" r="15240" b="22860"/>
+                <wp:wrapNone/>
+                <wp:docPr id="10" name="Rectangle 10"/>
+                <wp:cNvGraphicFramePr/>
+                <a:graphic xmlns:a="http://schemas.openxmlformats.org/drawingml/2006/main">
+                  <a:graphicData uri="http://schemas.microsoft.com/office/word/2010/wordprocessingShape">
+                    <wps:wsp>
+                      <wps:cNvSpPr/>
+                      <wps:spPr>
+                        <a:xfrm>
+                          <a:off x="0" y="0"/>
+                          <a:ext cx="308758" cy="415636"/>
+                        </a:xfrm>
+                        <a:prstGeom prst="rect">
+                          <a:avLst/>
+                        </a:prstGeom>
+                      </wps:spPr>
+                      <wps:style>
+                        <a:lnRef idx="2">
+                          <a:schemeClr val="accent1">
+                            <a:shade val="50000"/>
+                          </a:schemeClr>
+                        </a:lnRef>
+                        <a:fillRef idx="1">
+                          <a:schemeClr val="accent1"/>
+                        </a:fillRef>
+                        <a:effectRef idx="0">
+                          <a:schemeClr val="accent1"/>
+                        </a:effectRef>
+                        <a:fontRef idx="minor">
+                          <a:schemeClr val="lt1"/>
+                        </a:fontRef>
+                      </wps:style>
+                      <wps:bodyPr rot="0" spcFirstLastPara="0" vertOverflow="overflow" horzOverflow="overflow" vert="horz" wrap="square" lIns="91440" tIns="45720" rIns="91440" bIns="45720" numCol="1" spcCol="0" rtlCol="0" fromWordArt="0" anchor="ctr" anchorCtr="0" forceAA="0" compatLnSpc="1">
+                        <a:prstTxWarp prst="textNoShape">
+                          <a:avLst/>
+                        </a:prstTxWarp>
+                        <a:noAutofit/>
+                      </wps:bodyPr>
+                    </wps:wsp>
+                  </a:graphicData>
+                </a:graphic>
+              </wp:anchor>
+            </w:drawing>
+          </mc:Choice>
+          <mc:Fallback>
+            <w:pict>
+              <v:rect w14:anchorId="6321450D" id="Rectangle 10" o:spid="_x0000_s1026" style="position:absolute;margin-left:307.4pt;margin-top:230.75pt;width:24.3pt;height:32.75pt;z-index:251674624;visibility:visible;mso-wrap-style:square;mso-wrap-distance-left:9pt;mso-wrap-distance-top:0;mso-wrap-distance-right:9pt;mso-wrap-distance-bottom:0;mso-position-horizontal:absolute;mso-position-horizontal-relative:text;mso-position-vertical:absolute;mso-position-vertical-relative:text;v-text-anchor:middle" o:gfxdata="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" fillcolor="#5b9bd5 [3204]" strokecolor="#1f4d78 [1604]" strokeweight="1pt"/>
+            </w:pict>
+          </mc:Fallback>
+        </mc:AlternateContent>
+      </w:r>
+      <w:r>
+        <w:rPr>
+          <w:b/>
+          <w:noProof/>
+          <w:u w:val="single"/>
+        </w:rPr>
+        <mc:AlternateContent>
+          <mc:Choice Requires="wps">
+            <w:drawing>
+              <wp:anchor distT="0" distB="0" distL="114300" distR="114300" simplePos="0" relativeHeight="251664384" behindDoc="0" locked="0" layoutInCell="1" allowOverlap="1">
+                <wp:simplePos x="0" y="0"/>
+                <wp:positionH relativeFrom="column">
+                  <wp:posOffset>973455</wp:posOffset>
+                </wp:positionH>
+                <wp:positionV relativeFrom="paragraph">
+                  <wp:posOffset>2921074</wp:posOffset>
+                </wp:positionV>
+                <wp:extent cx="308758" cy="415636"/>
+                <wp:effectExtent l="0" t="0" r="15240" b="22860"/>
+                <wp:wrapNone/>
+                <wp:docPr id="5" name="Rectangle 5"/>
+                <wp:cNvGraphicFramePr/>
+                <a:graphic xmlns:a="http://schemas.openxmlformats.org/drawingml/2006/main">
+                  <a:graphicData uri="http://schemas.microsoft.com/office/word/2010/wordprocessingShape">
+                    <wps:wsp>
+                      <wps:cNvSpPr/>
+                      <wps:spPr>
+                        <a:xfrm>
+                          <a:off x="0" y="0"/>
+                          <a:ext cx="308758" cy="415636"/>
+                        </a:xfrm>
+                        <a:prstGeom prst="rect">
+                          <a:avLst/>
+                        </a:prstGeom>
+                      </wps:spPr>
+                      <wps:style>
+                        <a:lnRef idx="2">
+                          <a:schemeClr val="accent1">
+                            <a:shade val="50000"/>
+                          </a:schemeClr>
+                        </a:lnRef>
+                        <a:fillRef idx="1">
+                          <a:schemeClr val="accent1"/>
+                        </a:fillRef>
+                        <a:effectRef idx="0">
+                          <a:schemeClr val="accent1"/>
+                        </a:effectRef>
+                        <a:fontRef idx="minor">
+                          <a:schemeClr val="lt1"/>
+                        </a:fontRef>
+                      </wps:style>
+                      <wps:bodyPr rot="0" spcFirstLastPara="0" vertOverflow="overflow" horzOverflow="overflow" vert="horz" wrap="square" lIns="91440" tIns="45720" rIns="91440" bIns="45720" numCol="1" spcCol="0" rtlCol="0" fromWordArt="0" anchor="ctr" anchorCtr="0" forceAA="0" compatLnSpc="1">
+                        <a:prstTxWarp prst="textNoShape">
+                          <a:avLst/>
+                        </a:prstTxWarp>
+                        <a:noAutofit/>
+                      </wps:bodyPr>
+                    </wps:wsp>
+                  </a:graphicData>
+                </a:graphic>
+              </wp:anchor>
+            </w:drawing>
+          </mc:Choice>
+          <mc:Fallback>
+            <w:pict>
+              <v:rect w14:anchorId="1E4DA2F5" id="Rectangle 5" o:spid="_x0000_s1026" style="position:absolute;margin-left:76.65pt;margin-top:230pt;width:24.3pt;height:32.75pt;z-index:251664384;visibility:visible;mso-wrap-style:square;mso-wrap-distance-left:9pt;mso-wrap-distance-top:0;mso-wrap-distance-right:9pt;mso-wrap-distance-bottom:0;mso-position-horizontal:absolute;mso-position-horizontal-relative:text;mso-position-vertical:absolute;mso-position-vertical-relative:text;v-text-anchor:middle" o:gfxdata="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" fillcolor="#5b9bd5 [3204]" strokecolor="#1f4d78 [1604]" strokeweight="1pt"/>
+            </w:pict>
+          </mc:Fallback>
+        </mc:AlternateContent>
+      </w:r>
+      <w:r>
+        <w:rPr>
+          <w:b/>
+          <w:noProof/>
+          <w:u w:val="single"/>
+        </w:rPr>
+        <mc:AlternateContent>
+          <mc:Choice Requires="wps">
+            <w:drawing>
+              <wp:anchor distT="0" distB="0" distL="114300" distR="114300" simplePos="0" relativeHeight="251666432" behindDoc="0" locked="0" layoutInCell="1" allowOverlap="1" wp14:anchorId="1E06803D" wp14:editId="7A7263D9">
+                <wp:simplePos x="0" y="0"/>
+                <wp:positionH relativeFrom="column">
+                  <wp:posOffset>1553367</wp:posOffset>
+                </wp:positionH>
+                <wp:positionV relativeFrom="paragraph">
+                  <wp:posOffset>2930970</wp:posOffset>
+                </wp:positionV>
+                <wp:extent cx="308758" cy="415636"/>
+                <wp:effectExtent l="0" t="0" r="15240" b="22860"/>
+                <wp:wrapNone/>
+                <wp:docPr id="6" name="Rectangle 6"/>
+                <wp:cNvGraphicFramePr/>
+                <a:graphic xmlns:a="http://schemas.openxmlformats.org/drawingml/2006/main">
+                  <a:graphicData uri="http://schemas.microsoft.com/office/word/2010/wordprocessingShape">
+                    <wps:wsp>
+                      <wps:cNvSpPr/>
+                      <wps:spPr>
+                        <a:xfrm>
+                          <a:off x="0" y="0"/>
+                          <a:ext cx="308758" cy="415636"/>
+                        </a:xfrm>
+                        <a:prstGeom prst="rect">
+                          <a:avLst/>
+                        </a:prstGeom>
+                      </wps:spPr>
+                      <wps:style>
+                        <a:lnRef idx="2">
+                          <a:schemeClr val="accent1">
+                            <a:shade val="50000"/>
+                          </a:schemeClr>
+                        </a:lnRef>
+                        <a:fillRef idx="1">
+                          <a:schemeClr val="accent1"/>
+                        </a:fillRef>
+                        <a:effectRef idx="0">
+                          <a:schemeClr val="accent1"/>
+                        </a:effectRef>
+                        <a:fontRef idx="minor">
+                          <a:schemeClr val="lt1"/>
+                        </a:fontRef>
+                      </wps:style>
+                      <wps:bodyPr rot="0" spcFirstLastPara="0" vertOverflow="overflow" horzOverflow="overflow" vert="horz" wrap="square" lIns="91440" tIns="45720" rIns="91440" bIns="45720" numCol="1" spcCol="0" rtlCol="0" fromWordArt="0" anchor="ctr" anchorCtr="0" forceAA="0" compatLnSpc="1">
+                        <a:prstTxWarp prst="textNoShape">
+                          <a:avLst/>
+                        </a:prstTxWarp>
+                        <a:noAutofit/>
+                      </wps:bodyPr>
+                    </wps:wsp>
+                  </a:graphicData>
+                </a:graphic>
+              </wp:anchor>
+            </w:drawing>
+          </mc:Choice>
+          <mc:Fallback>
+            <w:pict>
+              <v:rect w14:anchorId="6AF6BF9B" id="Rectangle 6" o:spid="_x0000_s1026" style="position:absolute;margin-left:122.3pt;margin-top:230.8pt;width:24.3pt;height:32.75pt;z-index:251666432;visibility:visible;mso-wrap-style:square;mso-wrap-distance-left:9pt;mso-wrap-distance-top:0;mso-wrap-distance-right:9pt;mso-wrap-distance-bottom:0;mso-position-horizontal:absolute;mso-position-horizontal-relative:text;mso-position-vertical:absolute;mso-position-vertical-relative:text;v-text-anchor:middle" o:gfxdata="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" fillcolor="#5b9bd5 [3204]" strokecolor="#1f4d78 [1604]" strokeweight="1pt"/>
+            </w:pict>
+          </mc:Fallback>
+        </mc:AlternateContent>
+      </w:r>
+      <w:r>
+        <w:rPr>
+          <w:b/>
+          <w:noProof/>
+          <w:u w:val="single"/>
+        </w:rPr>
+        <mc:AlternateContent>
+          <mc:Choice Requires="wps">
+            <w:drawing>
+              <wp:anchor distT="0" distB="0" distL="114300" distR="114300" simplePos="0" relativeHeight="251668480" behindDoc="0" locked="0" layoutInCell="1" allowOverlap="1" wp14:anchorId="1E06803D" wp14:editId="7A7263D9">
+                <wp:simplePos x="0" y="0"/>
+                <wp:positionH relativeFrom="column">
+                  <wp:posOffset>2147059</wp:posOffset>
+                </wp:positionH>
+                <wp:positionV relativeFrom="paragraph">
+                  <wp:posOffset>2919021</wp:posOffset>
+                </wp:positionV>
+                <wp:extent cx="308758" cy="415636"/>
+                <wp:effectExtent l="0" t="0" r="15240" b="22860"/>
+                <wp:wrapNone/>
+                <wp:docPr id="7" name="Rectangle 7"/>
+                <wp:cNvGraphicFramePr/>
+                <a:graphic xmlns:a="http://schemas.openxmlformats.org/drawingml/2006/main">
+                  <a:graphicData uri="http://schemas.microsoft.com/office/word/2010/wordprocessingShape">
+                    <wps:wsp>
+                      <wps:cNvSpPr/>
+                      <wps:spPr>
+                        <a:xfrm>
+                          <a:off x="0" y="0"/>
+                          <a:ext cx="308758" cy="415636"/>
+                        </a:xfrm>
+                        <a:prstGeom prst="rect">
+                          <a:avLst/>
+                        </a:prstGeom>
+                      </wps:spPr>
+                      <wps:style>
+                        <a:lnRef idx="2">
+                          <a:schemeClr val="accent1">
+                            <a:shade val="50000"/>
+                          </a:schemeClr>
+                        </a:lnRef>
+                        <a:fillRef idx="1">
+                          <a:schemeClr val="accent1"/>
+                        </a:fillRef>
+                        <a:effectRef idx="0">
+                          <a:schemeClr val="accent1"/>
+                        </a:effectRef>
+                        <a:fontRef idx="minor">
+                          <a:schemeClr val="lt1"/>
+                        </a:fontRef>
+                      </wps:style>
+                      <wps:bodyPr rot="0" spcFirstLastPara="0" vertOverflow="overflow" horzOverflow="overflow" vert="horz" wrap="square" lIns="91440" tIns="45720" rIns="91440" bIns="45720" numCol="1" spcCol="0" rtlCol="0" fromWordArt="0" anchor="ctr" anchorCtr="0" forceAA="0" compatLnSpc="1">
+                        <a:prstTxWarp prst="textNoShape">
+                          <a:avLst/>
+                        </a:prstTxWarp>
+                        <a:noAutofit/>
+                      </wps:bodyPr>
+                    </wps:wsp>
+                  </a:graphicData>
+                </a:graphic>
+              </wp:anchor>
+            </w:drawing>
+          </mc:Choice>
+          <mc:Fallback>
+            <w:pict>
+              <v:rect w14:anchorId="4529E97F" id="Rectangle 7" o:spid="_x0000_s1026" style="position:absolute;margin-left:169.05pt;margin-top:229.85pt;width:24.3pt;height:32.75pt;z-index:251668480;visibility:visible;mso-wrap-style:square;mso-wrap-distance-left:9pt;mso-wrap-distance-top:0;mso-wrap-distance-right:9pt;mso-wrap-distance-bottom:0;mso-position-horizontal:absolute;mso-position-horizontal-relative:text;mso-position-vertical:absolute;mso-position-vertical-relative:text;v-text-anchor:middle" o:gfxdata="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" fillcolor="#5b9bd5 [3204]" strokecolor="#1f4d78 [1604]" strokeweight="1pt"/>
+            </w:pict>
+          </mc:Fallback>
+        </mc:AlternateContent>
+      </w:r>
+      <w:r>
+        <w:rPr>
+          <w:b/>
+          <w:noProof/>
+          <w:u w:val="single"/>
+        </w:rPr>
+        <mc:AlternateContent>
+          <mc:Choice Requires="wps">
+            <w:drawing>
+              <wp:anchor distT="0" distB="0" distL="114300" distR="114300" simplePos="0" relativeHeight="251670528" behindDoc="0" locked="0" layoutInCell="1" allowOverlap="1" wp14:anchorId="1E06803D" wp14:editId="7A7263D9">
+                <wp:simplePos x="0" y="0"/>
+                <wp:positionH relativeFrom="column">
+                  <wp:posOffset>2621998</wp:posOffset>
+                </wp:positionH>
+                <wp:positionV relativeFrom="paragraph">
+                  <wp:posOffset>2918947</wp:posOffset>
+                </wp:positionV>
+                <wp:extent cx="308758" cy="415636"/>
+                <wp:effectExtent l="0" t="0" r="15240" b="22860"/>
+                <wp:wrapNone/>
+                <wp:docPr id="8" name="Rectangle 8"/>
+                <wp:cNvGraphicFramePr/>
+                <a:graphic xmlns:a="http://schemas.openxmlformats.org/drawingml/2006/main">
+                  <a:graphicData uri="http://schemas.microsoft.com/office/word/2010/wordprocessingShape">
+                    <wps:wsp>
+                      <wps:cNvSpPr/>
+                      <wps:spPr>
+                        <a:xfrm>
+                          <a:off x="0" y="0"/>
+                          <a:ext cx="308758" cy="415636"/>
+                        </a:xfrm>
+                        <a:prstGeom prst="rect">
+                          <a:avLst/>
+                        </a:prstGeom>
+                      </wps:spPr>
+                      <wps:style>
+                        <a:lnRef idx="2">
+                          <a:schemeClr val="accent1">
+                            <a:shade val="50000"/>
+                          </a:schemeClr>
+                        </a:lnRef>
+                        <a:fillRef idx="1">
+                          <a:schemeClr val="accent1"/>
+                        </a:fillRef>
+                        <a:effectRef idx="0">
+                          <a:schemeClr val="accent1"/>
+                        </a:effectRef>
+                        <a:fontRef idx="minor">
+                          <a:schemeClr val="lt1"/>
+                        </a:fontRef>
+                      </wps:style>
+                      <wps:bodyPr rot="0" spcFirstLastPara="0" vertOverflow="overflow" horzOverflow="overflow" vert="horz" wrap="square" lIns="91440" tIns="45720" rIns="91440" bIns="45720" numCol="1" spcCol="0" rtlCol="0" fromWordArt="0" anchor="ctr" anchorCtr="0" forceAA="0" compatLnSpc="1">
+                        <a:prstTxWarp prst="textNoShape">
+                          <a:avLst/>
+                        </a:prstTxWarp>
+                        <a:noAutofit/>
+                      </wps:bodyPr>
+                    </wps:wsp>
+                  </a:graphicData>
+                </a:graphic>
+              </wp:anchor>
+            </w:drawing>
+          </mc:Choice>
+          <mc:Fallback>
+            <w:pict>
+              <v:rect w14:anchorId="17C66178" id="Rectangle 8" o:spid="_x0000_s1026" style="position:absolute;margin-left:206.45pt;margin-top:229.85pt;width:24.3pt;height:32.75pt;z-index:251670528;visibility:visible;mso-wrap-style:square;mso-wrap-distance-left:9pt;mso-wrap-distance-top:0;mso-wrap-distance-right:9pt;mso-wrap-distance-bottom:0;mso-position-horizontal:absolute;mso-position-horizontal-relative:text;mso-position-vertical:absolute;mso-position-vertical-relative:text;v-text-anchor:middle" o:gfxdata="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" fillcolor="#5b9bd5 [3204]" strokecolor="#1f4d78 [1604]" strokeweight="1pt"/>
+            </w:pict>
+          </mc:Fallback>
+        </mc:AlternateContent>
+      </w:r>
+      <w:r>
+        <w:rPr>
+          <w:b/>
+          <w:noProof/>
+          <w:u w:val="single"/>
+        </w:rPr>
+        <mc:AlternateContent>
+          <mc:Choice Requires="wps">
+            <w:drawing>
+              <wp:anchor distT="0" distB="0" distL="114300" distR="114300" simplePos="0" relativeHeight="251672576" behindDoc="0" locked="0" layoutInCell="1" allowOverlap="1" wp14:anchorId="1E06803D" wp14:editId="7A7263D9">
+                <wp:simplePos x="0" y="0"/>
+                <wp:positionH relativeFrom="column">
+                  <wp:posOffset>3168188</wp:posOffset>
+                </wp:positionH>
+                <wp:positionV relativeFrom="paragraph">
+                  <wp:posOffset>2918872</wp:posOffset>
+                </wp:positionV>
+                <wp:extent cx="308758" cy="415636"/>
+                <wp:effectExtent l="0" t="0" r="15240" b="22860"/>
+                <wp:wrapNone/>
+                <wp:docPr id="9" name="Rectangle 9"/>
+                <wp:cNvGraphicFramePr/>
+                <a:graphic xmlns:a="http://schemas.openxmlformats.org/drawingml/2006/main">
+                  <a:graphicData uri="http://schemas.microsoft.com/office/word/2010/wordprocessingShape">
+                    <wps:wsp>
+                      <wps:cNvSpPr/>
+                      <wps:spPr>
+                        <a:xfrm>
+                          <a:off x="0" y="0"/>
+                          <a:ext cx="308758" cy="415636"/>
+                        </a:xfrm>
+                        <a:prstGeom prst="rect">
+                          <a:avLst/>
+                        </a:prstGeom>
+                      </wps:spPr>
+                      <wps:style>
+                        <a:lnRef idx="2">
+                          <a:schemeClr val="accent1">
+                            <a:shade val="50000"/>
+                          </a:schemeClr>
+                        </a:lnRef>
+                        <a:fillRef idx="1">
+                          <a:schemeClr val="accent1"/>
+                        </a:fillRef>
+                        <a:effectRef idx="0">
+                          <a:schemeClr val="accent1"/>
+                        </a:effectRef>
+                        <a:fontRef idx="minor">
+                          <a:schemeClr val="lt1"/>
+                        </a:fontRef>
+                      </wps:style>
+                      <wps:bodyPr rot="0" spcFirstLastPara="0" vertOverflow="overflow" horzOverflow="overflow" vert="horz" wrap="square" lIns="91440" tIns="45720" rIns="91440" bIns="45720" numCol="1" spcCol="0" rtlCol="0" fromWordArt="0" anchor="ctr" anchorCtr="0" forceAA="0" compatLnSpc="1">
+                        <a:prstTxWarp prst="textNoShape">
+                          <a:avLst/>
+                        </a:prstTxWarp>
+                        <a:noAutofit/>
+                      </wps:bodyPr>
+                    </wps:wsp>
+                  </a:graphicData>
+                </a:graphic>
+              </wp:anchor>
+            </w:drawing>
+          </mc:Choice>
+          <mc:Fallback>
+            <w:pict>
+              <v:rect w14:anchorId="01BAD417" id="Rectangle 9" o:spid="_x0000_s1026" style="position:absolute;margin-left:249.45pt;margin-top:229.85pt;width:24.3pt;height:32.75pt;z-index:251672576;visibility:visible;mso-wrap-style:square;mso-wrap-distance-left:9pt;mso-wrap-distance-top:0;mso-wrap-distance-right:9pt;mso-wrap-distance-bottom:0;mso-position-horizontal:absolute;mso-position-horizontal-relative:text;mso-position-vertical:absolute;mso-position-vertical-relative:text;v-text-anchor:middle" o:gfxdata="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" fillcolor="#5b9bd5 [3204]" strokecolor="#1f4d78 [1604]" strokeweight="1pt"/>
+            </w:pict>
+          </mc:Fallback>
+        </mc:AlternateContent>
+      </w:r>
+      <w:r>
+        <w:rPr>
+          <w:b/>
+          <w:noProof/>
+          <w:u w:val="single"/>
+        </w:rPr>
+        <mc:AlternateContent>
+          <mc:Choice Requires="wps">
+            <w:drawing>
+              <wp:anchor distT="0" distB="0" distL="114300" distR="114300" simplePos="0" relativeHeight="251663360" behindDoc="1" locked="0" layoutInCell="1" allowOverlap="1" wp14:anchorId="7AD0758F" wp14:editId="2A3AF91E">
+                <wp:simplePos x="0" y="0"/>
+                <wp:positionH relativeFrom="column">
+                  <wp:posOffset>1282362</wp:posOffset>
+                </wp:positionH>
+                <wp:positionV relativeFrom="paragraph">
+                  <wp:posOffset>1816735</wp:posOffset>
+                </wp:positionV>
+                <wp:extent cx="2873829" cy="391795"/>
+                <wp:effectExtent l="0" t="0" r="22225" b="27305"/>
+                <wp:wrapNone/>
+                <wp:docPr id="4" name="Rectangle 4"/>
+                <wp:cNvGraphicFramePr/>
+                <a:graphic xmlns:a="http://schemas.openxmlformats.org/drawingml/2006/main">
+                  <a:graphicData uri="http://schemas.microsoft.com/office/word/2010/wordprocessingShape">
+                    <wps:wsp>
+                      <wps:cNvSpPr/>
+                      <wps:spPr>
+                        <a:xfrm>
+                          <a:off x="0" y="0"/>
+                          <a:ext cx="2873829" cy="391795"/>
+                        </a:xfrm>
+                        <a:prstGeom prst="rect">
+                          <a:avLst/>
+                        </a:prstGeom>
+                      </wps:spPr>
+                      <wps:style>
+                        <a:lnRef idx="2">
+                          <a:schemeClr val="accent1">
+                            <a:shade val="50000"/>
+                          </a:schemeClr>
+                        </a:lnRef>
+                        <a:fillRef idx="1">
+                          <a:schemeClr val="accent1"/>
+                        </a:fillRef>
+                        <a:effectRef idx="0">
+                          <a:schemeClr val="accent1"/>
+                        </a:effectRef>
+                        <a:fontRef idx="minor">
+                          <a:schemeClr val="lt1"/>
+                        </a:fontRef>
+                      </wps:style>
+                      <wps:txbx>
+                        <w:txbxContent>
+                          <w:p>
+                            <w:pPr>
+                              <w:rPr>
+                                <w:b/>
+                                <w:sz w:val="40"/>
+                                <w:szCs w:val="40"/>
+                              </w:rPr>
+                            </w:pPr>
+                            <w:r>
+                              <w:rPr>
+                                <w:b/>
+                                <w:sz w:val="40"/>
+                                <w:szCs w:val="40"/>
+                              </w:rPr>
+                              <w:t>3.</w:t>
+                            </w:r>
+                            <w:r>
+                              <w:rPr>
+                                <w:b/>
+                                <w:sz w:val="40"/>
+                                <w:szCs w:val="40"/>
+                              </w:rPr>
+                              <w:t xml:space="preserve"> ROUTER</w:t>
+                            </w:r>
+                            <w:r>
+                              <w:rPr>
+                                <w:b/>
+                                <w:sz w:val="40"/>
+                                <w:szCs w:val="40"/>
+                              </w:rPr>
+                              <w:t xml:space="preserve"> (</w:t>
+                            </w:r>
+                            <w:r>
+                              <w:rPr>
+                                <w:b/>
+                                <w:sz w:val="40"/>
+                                <w:szCs w:val="40"/>
+                              </w:rPr>
+                              <w:t>CONFIG)</w:t>
+                            </w:r>
+                            <w:r>
+                              <w:rPr>
+                                <w:b/>
+                                <w:sz w:val="40"/>
+                                <w:szCs w:val="40"/>
+                              </w:rPr>
+                              <w:t xml:space="preserve"> </w:t>
+                            </w:r>
+                            <w:r>
+                              <w:rPr>
+                                <w:b/>
+                                <w:sz w:val="40"/>
+                                <w:szCs w:val="40"/>
+                              </w:rPr>
+                              <w:t>#</w:t>
+                            </w:r>
+                          </w:p>
+                          <w:p>
+                            <w:pPr>
+                              <w:jc w:val="center"/>
+                            </w:pPr>
+                          </w:p>
+                        </w:txbxContent>
+                      </wps:txbx>
+                      <wps:bodyPr rot="0" spcFirstLastPara="0" vertOverflow="overflow" horzOverflow="overflow" vert="horz" wrap="square" lIns="91440" tIns="45720" rIns="91440" bIns="45720" numCol="1" spcCol="0" rtlCol="0" fromWordArt="0" anchor="ctr" anchorCtr="0" forceAA="0" compatLnSpc="1">
+                        <a:prstTxWarp prst="textNoShape">
+                          <a:avLst/>
+                        </a:prstTxWarp>
+                        <a:noAutofit/>
+                      </wps:bodyPr>
+                    </wps:wsp>
+                  </a:graphicData>
+                </a:graphic>
+                <wp14:sizeRelH relativeFrom="margin">
+                  <wp14:pctWidth>0</wp14:pctWidth>
+                </wp14:sizeRelH>
+              </wp:anchor>
+            </w:drawing>
+          </mc:Choice>
+          <mc:Fallback>
+            <w:pict>
+              <v:rect w14:anchorId="7AD0758F" id="Rectangle 4" o:spid="_x0000_s1026" style="position:absolute;margin-left:100.95pt;margin-top:143.05pt;width:226.3pt;height:30.85pt;z-index:-251653120;visibility:visible;mso-wrap-style:square;mso-width-percent:0;mso-wrap-distance-left:9pt;mso-wrap-distance-top:0;mso-wrap-distance-right:9pt;mso-wrap-distance-bottom:0;mso-position-horizontal:absolute;mso-position-horizontal-relative:text;mso-position-vertical:absolute;mso-position-vertical-relative:text;mso-width-percent:0;mso-width-relative:margin;v-text-anchor:middle" o:gfxdata="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" fillcolor="#5b9bd5 [3204]" strokecolor="#1f4d78 [1604]" strokeweight="1pt">
+                <v:textbox>
+                  <w:txbxContent>
+                    <w:p>
+                      <w:pPr>
+                        <w:rPr>
+                          <w:b/>
+                          <w:sz w:val="40"/>
+                          <w:szCs w:val="40"/>
+                        </w:rPr>
+                      </w:pPr>
+                      <w:r>
+                        <w:rPr>
+                          <w:b/>
+                          <w:sz w:val="40"/>
+                          <w:szCs w:val="40"/>
+                        </w:rPr>
+                        <w:t>3.</w:t>
+                      </w:r>
+                      <w:r>
+                        <w:rPr>
+                          <w:b/>
+                          <w:sz w:val="40"/>
+                          <w:szCs w:val="40"/>
+                        </w:rPr>
+                        <w:t xml:space="preserve"> ROUTER</w:t>
+                      </w:r>
+                      <w:r>
+                        <w:rPr>
+                          <w:b/>
+                          <w:sz w:val="40"/>
+                          <w:szCs w:val="40"/>
+                        </w:rPr>
+                        <w:t xml:space="preserve"> (</w:t>
+                      </w:r>
+                      <w:r>
+                        <w:rPr>
+                          <w:b/>
+                          <w:sz w:val="40"/>
+                          <w:szCs w:val="40"/>
+                        </w:rPr>
+                        <w:t>CONFIG)</w:t>
+                      </w:r>
+                      <w:r>
+                        <w:rPr>
+                          <w:b/>
+                          <w:sz w:val="40"/>
+                          <w:szCs w:val="40"/>
+                        </w:rPr>
+                        <w:t xml:space="preserve"> </w:t>
+                      </w:r>
+                      <w:r>
+                        <w:rPr>
+                          <w:b/>
+                          <w:sz w:val="40"/>
+                          <w:szCs w:val="40"/>
+                        </w:rPr>
+                        <w:t>#</w:t>
+                      </w:r>
+                    </w:p>
+                    <w:p>
+                      <w:pPr>
+                        <w:jc w:val="center"/>
+                      </w:pPr>
+                    </w:p>
+                  </w:txbxContent>
+                </v:textbox>
+              </v:rect>
+            </w:pict>
+          </mc:Fallback>
+        </mc:AlternateContent>
+      </w:r>
+      <w:r>
+        <w:rPr>
+          <w:b/>
+          <w:noProof/>
+          <w:u w:val="single"/>
+        </w:rPr>
+        <mc:AlternateContent>
+          <mc:Choice Requires="wps">
+            <w:drawing>
+              <wp:anchor distT="0" distB="0" distL="114300" distR="114300" simplePos="0" relativeHeight="251661312" behindDoc="1" locked="0" layoutInCell="1" allowOverlap="1" wp14:anchorId="4C66E18E" wp14:editId="21E7E88B">
+                <wp:simplePos x="0" y="0"/>
+                <wp:positionH relativeFrom="column">
+                  <wp:posOffset>1685925</wp:posOffset>
+                </wp:positionH>
+                <wp:positionV relativeFrom="paragraph">
+                  <wp:posOffset>1056640</wp:posOffset>
+                </wp:positionV>
+                <wp:extent cx="2066290" cy="391795"/>
+                <wp:effectExtent l="0" t="0" r="10160" b="27305"/>
+                <wp:wrapNone/>
+                <wp:docPr id="2" name="Rectangle 2"/>
+                <wp:cNvGraphicFramePr/>
+                <a:graphic xmlns:a="http://schemas.openxmlformats.org/drawingml/2006/main">
+                  <a:graphicData uri="http://schemas.microsoft.com/office/word/2010/wordprocessingShape">
+                    <wps:wsp>
+                      <wps:cNvSpPr/>
+                      <wps:spPr>
+                        <a:xfrm>
+                          <a:off x="0" y="0"/>
+                          <a:ext cx="2066290" cy="391795"/>
+                        </a:xfrm>
+                        <a:prstGeom prst="rect">
+                          <a:avLst/>
+                        </a:prstGeom>
+                      </wps:spPr>
+                      <wps:style>
+                        <a:lnRef idx="2">
+                          <a:schemeClr val="accent1">
+                            <a:shade val="50000"/>
+                          </a:schemeClr>
+                        </a:lnRef>
+                        <a:fillRef idx="1">
+                          <a:schemeClr val="accent1"/>
+                        </a:fillRef>
+                        <a:effectRef idx="0">
+                          <a:schemeClr val="accent1"/>
+                        </a:effectRef>
+                        <a:fontRef idx="minor">
+                          <a:schemeClr val="lt1"/>
+                        </a:fontRef>
+                      </wps:style>
+                      <wps:txbx>
+                        <w:txbxContent>
+                          <w:p>
+                            <w:pPr>
+                              <w:rPr>
+                                <w:b/>
+                                <w:sz w:val="40"/>
+                                <w:szCs w:val="40"/>
+                              </w:rPr>
+                            </w:pPr>
+                            <w:r>
+                              <w:rPr>
+                                <w:b/>
+                                <w:sz w:val="40"/>
+                                <w:szCs w:val="40"/>
+                              </w:rPr>
+                              <w:t>2.</w:t>
+                            </w:r>
+                            <w:r>
+                              <w:rPr>
+                                <w:b/>
+                                <w:sz w:val="40"/>
+                                <w:szCs w:val="40"/>
+                              </w:rPr>
+                              <w:t xml:space="preserve"> ROUTER</w:t>
+                            </w:r>
+                            <w:r>
+                              <w:rPr>
+                                <w:b/>
+                                <w:sz w:val="40"/>
+                                <w:szCs w:val="40"/>
+                              </w:rPr>
+                              <w:t>#</w:t>
+                            </w:r>
+                          </w:p>
+                          <w:p>
+                            <w:pPr>
+                              <w:jc w:val="center"/>
+                            </w:pPr>
+                          </w:p>
+                        </w:txbxContent>
+                      </wps:txbx>
+                      <wps:bodyPr rot="0" spcFirstLastPara="0" vertOverflow="overflow" horzOverflow="overflow" vert="horz" wrap="square" lIns="91440" tIns="45720" rIns="91440" bIns="45720" numCol="1" spcCol="0" rtlCol="0" fromWordArt="0" anchor="ctr" anchorCtr="0" forceAA="0" compatLnSpc="1">
+                        <a:prstTxWarp prst="textNoShape">
+                          <a:avLst/>
+                        </a:prstTxWarp>
+                        <a:noAutofit/>
+                      </wps:bodyPr>
+                    </wps:wsp>
+                  </a:graphicData>
+                </a:graphic>
+              </wp:anchor>
+            </w:drawing>
+          </mc:Choice>
+          <mc:Fallback>
+            <w:pict>
+              <v:rect w14:anchorId="4C66E18E" id="Rectangle 2" o:spid="_x0000_s1027" style="position:absolute;margin-left:132.75pt;margin-top:83.2pt;width:162.7pt;height:30.85pt;z-index:-251655168;visibility:visible;mso-wrap-style:square;mso-wrap-distance-left:9pt;mso-wrap-distance-top:0;mso-wrap-distance-right:9pt;mso-wrap-distance-bottom:0;mso-position-horizontal:absolute;mso-position-horizontal-relative:text;mso-position-vertical:absolute;mso-position-vertical-relative:text;v-text-anchor:middle" o:gfxdata="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" fillcolor="#5b9bd5 [3204]" strokecolor="#1f4d78 [1604]" strokeweight="1pt">
+                <v:textbox>
+                  <w:txbxContent>
+                    <w:p>
+                      <w:pPr>
+                        <w:rPr>
+                          <w:b/>
+                          <w:sz w:val="40"/>
+                          <w:szCs w:val="40"/>
+                        </w:rPr>
+                      </w:pPr>
+                      <w:r>
+                        <w:rPr>
+                          <w:b/>
+                          <w:sz w:val="40"/>
+                          <w:szCs w:val="40"/>
+                        </w:rPr>
+                        <w:t>2.</w:t>
+                      </w:r>
+                      <w:r>
+                        <w:rPr>
+                          <w:b/>
+                          <w:sz w:val="40"/>
+                          <w:szCs w:val="40"/>
+                        </w:rPr>
+                        <w:t xml:space="preserve"> ROUTER</w:t>
+                      </w:r>
+                      <w:r>
+                        <w:rPr>
+                          <w:b/>
+                          <w:sz w:val="40"/>
+                          <w:szCs w:val="40"/>
+                        </w:rPr>
+                        <w:t>#</w:t>
+                      </w:r>
+                    </w:p>
+                    <w:p>
+                      <w:pPr>
+                        <w:jc w:val="center"/>
+                      </w:pPr>
+                    </w:p>
+                  </w:txbxContent>
+                </v:textbox>
+              </v:rect>
+            </w:pict>
+          </mc:Fallback>
+        </mc:AlternateContent>
+      </w:r>
+      <w:r>
+        <w:rPr>
+          <w:b/>
+          <w:noProof/>
+          <w:u w:val="single"/>
+        </w:rPr>
+        <mc:AlternateContent>
+          <mc:Choice Requires="wps">
+            <w:drawing>
+              <wp:anchor distT="0" distB="0" distL="114300" distR="114300" simplePos="0" relativeHeight="251659264" behindDoc="1" locked="0" layoutInCell="1" allowOverlap="1">
+                <wp:simplePos x="0" y="0"/>
+                <wp:positionH relativeFrom="column">
+                  <wp:posOffset>1685925</wp:posOffset>
+                </wp:positionH>
+                <wp:positionV relativeFrom="paragraph">
+                  <wp:posOffset>248920</wp:posOffset>
+                </wp:positionV>
+                <wp:extent cx="2066290" cy="391795"/>
+                <wp:effectExtent l="0" t="0" r="10160" b="27305"/>
+                <wp:wrapNone/>
+                <wp:docPr id="1" name="Rectangle 1"/>
+                <wp:cNvGraphicFramePr/>
+                <a:graphic xmlns:a="http://schemas.openxmlformats.org/drawingml/2006/main">
+                  <a:graphicData uri="http://schemas.microsoft.com/office/word/2010/wordprocessingShape">
+                    <wps:wsp>
+                      <wps:cNvSpPr/>
+                      <wps:spPr>
+                        <a:xfrm>
+                          <a:off x="0" y="0"/>
+                          <a:ext cx="2066290" cy="391795"/>
+                        </a:xfrm>
+                        <a:prstGeom prst="rect">
+                          <a:avLst/>
+                        </a:prstGeom>
+                      </wps:spPr>
+                      <wps:style>
+                        <a:lnRef idx="2">
+                          <a:schemeClr val="accent1">
+                            <a:shade val="50000"/>
+                          </a:schemeClr>
+                        </a:lnRef>
+                        <a:fillRef idx="1">
+                          <a:schemeClr val="accent1"/>
+                        </a:fillRef>
+                        <a:effectRef idx="0">
+                          <a:schemeClr val="accent1"/>
+                        </a:effectRef>
+                        <a:fontRef idx="minor">
+                          <a:schemeClr val="lt1"/>
+                        </a:fontRef>
+                      </wps:style>
+                      <wps:txbx>
+                        <w:txbxContent>
+                          <w:p>
+                            <w:pPr>
+                              <w:rPr>
+                                <w:b/>
+                                <w:sz w:val="40"/>
+                                <w:szCs w:val="40"/>
+                              </w:rPr>
+                            </w:pPr>
+                            <w:r>
+                              <w:rPr>
+                                <w:b/>
+                                <w:sz w:val="40"/>
+                                <w:szCs w:val="40"/>
+                              </w:rPr>
+                              <w:t>1.</w:t>
+                            </w:r>
+                            <w:r>
+                              <w:rPr>
+                                <w:b/>
+                                <w:sz w:val="40"/>
+                                <w:szCs w:val="40"/>
+                              </w:rPr>
+                              <w:t xml:space="preserve"> ROUTER</w:t>
+                            </w:r>
+                            <w:r>
+                              <w:rPr>
+                                <w:b/>
+                                <w:sz w:val="40"/>
+                                <w:szCs w:val="40"/>
+                              </w:rPr>
+                              <w:t>&gt;</w:t>
+                            </w:r>
+                          </w:p>
+                        </w:txbxContent>
+                      </wps:txbx>
+                      <wps:bodyPr rot="0" spcFirstLastPara="0" vertOverflow="overflow" horzOverflow="overflow" vert="horz" wrap="square" lIns="91440" tIns="45720" rIns="91440" bIns="45720" numCol="1" spcCol="0" rtlCol="0" fromWordArt="0" anchor="ctr" anchorCtr="0" forceAA="0" compatLnSpc="1">
+                        <a:prstTxWarp prst="textNoShape">
+                          <a:avLst/>
+                        </a:prstTxWarp>
+                        <a:noAutofit/>
+                      </wps:bodyPr>
+                    </wps:wsp>
+                  </a:graphicData>
+                </a:graphic>
+              </wp:anchor>
+            </w:drawing>
+          </mc:Choice>
+          <mc:Fallback>
+            <w:pict>
+              <v:rect id="Rectangle 1" o:spid="_x0000_s1028" style="position:absolute;margin-left:132.75pt;margin-top:19.6pt;width:162.7pt;height:30.85pt;z-index:-251657216;visibility:visible;mso-wrap-style:square;mso-wrap-distance-left:9pt;mso-wrap-distance-top:0;mso-wrap-distance-right:9pt;mso-wrap-distance-bottom:0;mso-position-horizontal:absolute;mso-position-horizontal-relative:text;mso-position-vertical:absolute;mso-position-vertical-relative:text;v-text-anchor:middle" o:gfxdata="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" fillcolor="#5b9bd5 [3204]" strokecolor="#1f4d78 [1604]" strokeweight="1pt">
+                <v:textbox>
+                  <w:txbxContent>
+                    <w:p>
+                      <w:pPr>
+                        <w:rPr>
+                          <w:b/>
+                          <w:sz w:val="40"/>
+                          <w:szCs w:val="40"/>
+                        </w:rPr>
+                      </w:pPr>
+                      <w:r>
+                        <w:rPr>
+                          <w:b/>
+                          <w:sz w:val="40"/>
+                          <w:szCs w:val="40"/>
+                        </w:rPr>
+                        <w:t>1.</w:t>
+                      </w:r>
+                      <w:r>
+                        <w:rPr>
+                          <w:b/>
+                          <w:sz w:val="40"/>
+                          <w:szCs w:val="40"/>
+                        </w:rPr>
+                        <w:t xml:space="preserve"> ROUTER</w:t>
+                      </w:r>
+                      <w:r>
+                        <w:rPr>
+                          <w:b/>
+                          <w:sz w:val="40"/>
+                          <w:szCs w:val="40"/>
+                        </w:rPr>
+                        <w:t>&gt;</w:t>
+                      </w:r>
+                    </w:p>
+                  </w:txbxContent>
+                </v:textbox>
+              </v:rect>
+            </w:pict>
+          </mc:Fallback>
+        </mc:AlternateContent>
+      </w:r>
+    </w:p>
+    <w:p/>
+    <w:p/>
+    <w:p/>
+    <w:p/>
+    <w:p/>
+    <w:p/>
+    <w:p/>
+    <w:p/>
+    <w:p/>
+    <w:p/>
+    <w:p/>
+    <w:p>
+      <w:r>
+        <w:tab/>
+      </w:r>
+      <w:r>
+        <w:tab/>
+      </w:r>
+      <w:r>
+        <w:tab/>
+        <w:t xml:space="preserve">        Fig. modes of router</w:t>
+      </w:r>
+    </w:p>
+    <w:p/>
+    <w:p/>
+    <w:p/>
+    <w:p/>
+    <w:p>
+      <w:pPr>
+        <w:ind w:firstLine="720"/>
+      </w:pPr>
+      <w:r>
+        <w:rPr>
+          <w:b/>
+          <w:u w:val="single"/>
+        </w:rPr>
+        <w:t>Command lines</w:t>
+      </w:r>
+      <w:r>
+        <w:rPr>
+          <w:b/>
+          <w:u w:val="single"/>
+        </w:rPr>
+        <w:t xml:space="preserve"> for router mode:</w:t>
+      </w:r>
+      <w:r>
+        <w:t xml:space="preserve"> </w:t>
+      </w:r>
+      <w:r>
+        <w:br/>
+      </w:r>
+    </w:p>
+    <w:p>
+      <w:pPr>
+        <w:pStyle w:val="ListParagraph"/>
+        <w:numPr>
+          <w:ilvl w:val="0"/>
+          <w:numId w:val="3"/>
+        </w:numPr>
+      </w:pPr>
+      <w:r>
+        <w:t>Enable = privileged</w:t>
+      </w:r>
+    </w:p>
+    <w:p>
+      <w:pPr>
+        <w:pStyle w:val="ListParagraph"/>
+        <w:numPr>
+          <w:ilvl w:val="0"/>
+          <w:numId w:val="3"/>
+        </w:numPr>
+      </w:pPr>
+      <w:r>
+        <w:t>Configure = global configure</w:t>
+      </w:r>
+    </w:p>
+    <w:p>
+      <w:pPr>
+        <w:pStyle w:val="ListParagraph"/>
+        <w:numPr>
+          <w:ilvl w:val="0"/>
+          <w:numId w:val="3"/>
+        </w:numPr>
+      </w:pPr>
+      <w:r>
+        <w:t>Show run = interface show</w:t>
+      </w:r>
+      <w:r>
+        <w:t xml:space="preserve"> (must be in user mode )</w:t>
+      </w:r>
+    </w:p>
+    <w:p>
+      <w:pPr>
+        <w:rPr>
+          <w:b/>
+          <w:u w:val="single"/>
+        </w:rPr>
+      </w:pPr>
+      <w:r>
+        <w:rPr>
+          <w:b/>
+          <w:u w:val="single"/>
+        </w:rPr>
+        <w:t xml:space="preserve">Change host name is switch </w:t>
+      </w:r>
+    </w:p>
+    <w:p>
+      <w:pPr>
+        <w:spacing w:after="0" w:line="240" w:lineRule="auto"/>
+        <w:rPr>
+          <w:rFonts w:ascii="Times New Roman" w:eastAsia="Times New Roman" w:hAnsi="Times New Roman" w:cs="Times New Roman"/>
+          <w:sz w:val="24"/>
+          <w:szCs w:val="24"/>
+        </w:rPr>
+      </w:pPr>
+    </w:p>
+    <w:p>
+      <w:pPr>
+        <w:pStyle w:val="ListParagraph"/>
+        <w:numPr>
+          <w:ilvl w:val="0"/>
+          <w:numId w:val="4"/>
+        </w:numPr>
+        <w:spacing w:after="0" w:line="240" w:lineRule="auto"/>
+        <w:rPr>
+          <w:rFonts w:ascii="Times New Roman" w:eastAsia="Times New Roman" w:hAnsi="Times New Roman" w:cs="Times New Roman"/>
+          <w:sz w:val="24"/>
+          <w:szCs w:val="24"/>
+        </w:rPr>
+      </w:pPr>
+      <w:r>
+        <w:rPr>
+          <w:rFonts w:ascii="Times New Roman" w:eastAsia="Times New Roman" w:hAnsi="Times New Roman" w:cs="Times New Roman"/>
+          <w:sz w:val="24"/>
+          <w:szCs w:val="24"/>
+        </w:rPr>
+        <w:t>Switch#enable</w:t>
+      </w:r>
+    </w:p>
+    <w:p>
+      <w:pPr>
+        <w:pStyle w:val="ListParagraph"/>
+        <w:numPr>
+          <w:ilvl w:val="0"/>
+          <w:numId w:val="4"/>
+        </w:numPr>
+        <w:spacing w:after="0" w:line="240" w:lineRule="auto"/>
+        <w:rPr>
+          <w:rFonts w:ascii="Times New Roman" w:eastAsia="Times New Roman" w:hAnsi="Times New Roman" w:cs="Times New Roman"/>
+          <w:sz w:val="24"/>
+          <w:szCs w:val="24"/>
+        </w:rPr>
+      </w:pPr>
+      <w:r>
+        <w:rPr>
+          <w:rFonts w:ascii="Times New Roman" w:eastAsia="Times New Roman" w:hAnsi="Times New Roman" w:cs="Times New Roman"/>
+          <w:sz w:val="24"/>
+          <w:szCs w:val="24"/>
+        </w:rPr>
+        <w:t>Switch#config t</w:t>
+      </w:r>
+    </w:p>
+    <w:p>
+      <w:pPr>
+        <w:pStyle w:val="ListParagraph"/>
+        <w:numPr>
+          <w:ilvl w:val="0"/>
+          <w:numId w:val="4"/>
+        </w:numPr>
+        <w:spacing w:after="0" w:line="240" w:lineRule="auto"/>
+        <w:rPr>
+          <w:rFonts w:ascii="Times New Roman" w:eastAsia="Times New Roman" w:hAnsi="Times New Roman" w:cs="Times New Roman"/>
+          <w:sz w:val="24"/>
+          <w:szCs w:val="24"/>
+        </w:rPr>
+      </w:pPr>
+      <w:r>
+        <w:rPr>
+          <w:rFonts w:ascii="Times New Roman" w:eastAsia="Times New Roman" w:hAnsi="Times New Roman" w:cs="Times New Roman"/>
+          <w:sz w:val="24"/>
+          <w:szCs w:val="24"/>
+        </w:rPr>
+        <w:t>Enter configuration commands, one per line. End with CNTL/Z.</w:t>
+      </w:r>
+    </w:p>
+    <w:p>
+      <w:pPr>
+        <w:pStyle w:val="ListParagraph"/>
+        <w:numPr>
+          <w:ilvl w:val="0"/>
+          <w:numId w:val="4"/>
+        </w:numPr>
+      </w:pPr>
+      <w:r>
+        <w:rPr>
+          <w:rFonts w:ascii="Times New Roman" w:eastAsia="Times New Roman" w:hAnsi="Times New Roman" w:cs="Times New Roman"/>
+          <w:sz w:val="24"/>
+          <w:szCs w:val="24"/>
+        </w:rPr>
+        <w:t>Switch(config)#hostname kist</w:t>
+      </w:r>
+    </w:p>
+    <w:p/>
+    <w:p/>
+    <w:p/>
+    <w:p>
+      <w:pPr>
+        <w:rPr>
+          <w:b/>
+          <w:u w:val="single"/>
+        </w:rPr>
+      </w:pPr>
+      <w:r>
+        <w:rPr>
+          <w:b/>
+          <w:u w:val="single"/>
+        </w:rPr>
+        <w:lastRenderedPageBreak/>
+        <w:t>There are fiv</w:t>
+      </w:r>
+      <w:r>
+        <w:rPr>
+          <w:b/>
+          <w:u w:val="single"/>
+        </w:rPr>
+        <w:t>e passwords for router</w:t>
+      </w:r>
+      <w:r>
+        <w:rPr>
+          <w:b/>
+          <w:u w:val="single"/>
+        </w:rPr>
+        <w:t>:</w:t>
+      </w:r>
+    </w:p>
+    <w:p>
+      <w:pPr>
+        <w:pStyle w:val="ListParagraph"/>
+        <w:numPr>
+          <w:ilvl w:val="0"/>
+          <w:numId w:val="5"/>
+        </w:numPr>
+        <w:rPr>
+          <w:b/>
+          <w:u w:val="single"/>
+        </w:rPr>
+      </w:pPr>
+      <w:r>
+        <w:rPr>
+          <w:b/>
+        </w:rPr>
+        <w:t>Privileged Mode Password -2</w:t>
+      </w:r>
+    </w:p>
+    <w:p>
+      <w:pPr>
+        <w:pStyle w:val="ListParagraph"/>
+        <w:numPr>
+          <w:ilvl w:val="0"/>
+          <w:numId w:val="5"/>
+        </w:numPr>
+        <w:rPr>
+          <w:b/>
+          <w:u w:val="single"/>
+        </w:rPr>
+      </w:pPr>
+      <w:r>
+        <w:rPr>
+          <w:b/>
+        </w:rPr>
+        <w:t>Linen Console Password</w:t>
+      </w:r>
+    </w:p>
+    <w:p>
+      <w:pPr>
+        <w:pStyle w:val="ListParagraph"/>
+        <w:numPr>
+          <w:ilvl w:val="0"/>
+          <w:numId w:val="5"/>
+        </w:numPr>
+        <w:rPr>
+          <w:b/>
+          <w:u w:val="single"/>
+        </w:rPr>
+      </w:pPr>
+      <w:r>
+        <w:rPr>
+          <w:b/>
+        </w:rPr>
+        <w:t>Auxiliary</w:t>
+      </w:r>
       <w:bookmarkStart w:id="0" w:name="_GoBack"/>
       <w:bookmarkEnd w:id="0"/>
+      <w:r>
+        <w:rPr>
+          <w:b/>
+        </w:rPr>
+        <w:t xml:space="preserve"> Port Password</w:t>
+      </w:r>
+    </w:p>
+    <w:p>
+      <w:pPr>
+        <w:pStyle w:val="ListParagraph"/>
+        <w:numPr>
+          <w:ilvl w:val="0"/>
+          <w:numId w:val="5"/>
+        </w:numPr>
+        <w:rPr>
+          <w:b/>
+          <w:u w:val="single"/>
+        </w:rPr>
+      </w:pPr>
+      <w:r>
+        <w:rPr>
+          <w:b/>
+        </w:rPr>
+        <w:t>Telnet Password</w:t>
+      </w:r>
     </w:p>
     <w:sectPr>
       <w:pgSz w:w="12240" w:h="15840"/>
@@ -284,6 +2123,92 @@
 <file path=word/numbering.xml><?xml version="1.0" encoding="utf-8"?>
 <w:numbering xmlns:wpc="http://schemas.microsoft.com/office/word/2010/wordprocessingCanvas" xmlns:cx="http://schemas.microsoft.com/office/drawing/2014/chartex" xmlns:cx1="http://schemas.microsoft.com/office/drawing/2015/9/8/chartex" xmlns:mc="http://schemas.openxmlformats.org/markup-compatibility/2006" xmlns:o="urn:schemas-microsoft-com:office:office" xmlns:r="http://schemas.openxmlformats.org/officeDocument/2006/relationships" xmlns:m="http://schemas.openxmlformats.org/officeDocument/2006/math" xmlns:v="urn:schemas-microsoft-com:vml" xmlns:wp14="http://schemas.microsoft.com/office/word/2010/wordprocessingDrawing" xmlns:wp="http://schemas.openxmlformats.org/drawingml/2006/wordprocessingDrawing" xmlns:w10="urn:schemas-microsoft-com:office:word" xmlns:w="http://schemas.openxmlformats.org/wordprocessingml/2006/main" xmlns:w14="http://schemas.microsoft.com/office/word/2010/wordml" xmlns:w15="http://schemas.microsoft.com/office/word/2012/wordml" xmlns:w16se="http://schemas.microsoft.com/office/word/2015/wordml/symex" xmlns:wpg="http://schemas.microsoft.com/office/word/2010/wordprocessingGroup" xmlns:wpi="http://schemas.microsoft.com/office/word/2010/wordprocessingInk" xmlns:wne="http://schemas.microsoft.com/office/word/2006/wordml" xmlns:wps="http://schemas.microsoft.com/office/word/2010/wordprocessingShape" mc:Ignorable="w14 w15 w16se wp14">
   <w:abstractNum w:abstractNumId="0" w15:restartNumberingAfterBreak="0">
+    <w:nsid w:val="30E2011B"/>
+    <w:multiLevelType w:val="hybridMultilevel"/>
+    <w:tmpl w:val="3E22148C"/>
+    <w:lvl w:ilvl="0" w:tplc="0409000F">
+      <w:start w:val="1"/>
+      <w:numFmt w:val="decimal"/>
+      <w:lvlText w:val="%1."/>
+      <w:lvlJc w:val="left"/>
+      <w:pPr>
+        <w:ind w:left="720" w:hanging="360"/>
+      </w:pPr>
+    </w:lvl>
+    <w:lvl w:ilvl="1" w:tplc="04090019" w:tentative="1">
+      <w:start w:val="1"/>
+      <w:numFmt w:val="lowerLetter"/>
+      <w:lvlText w:val="%2."/>
+      <w:lvlJc w:val="left"/>
+      <w:pPr>
+        <w:ind w:left="1440" w:hanging="360"/>
+      </w:pPr>
+    </w:lvl>
+    <w:lvl w:ilvl="2" w:tplc="0409001B" w:tentative="1">
+      <w:start w:val="1"/>
+      <w:numFmt w:val="lowerRoman"/>
+      <w:lvlText w:val="%3."/>
+      <w:lvlJc w:val="right"/>
+      <w:pPr>
+        <w:ind w:left="2160" w:hanging="180"/>
+      </w:pPr>
+    </w:lvl>
+    <w:lvl w:ilvl="3" w:tplc="0409000F" w:tentative="1">
+      <w:start w:val="1"/>
+      <w:numFmt w:val="decimal"/>
+      <w:lvlText w:val="%4."/>
+      <w:lvlJc w:val="left"/>
+      <w:pPr>
+        <w:ind w:left="2880" w:hanging="360"/>
+      </w:pPr>
+    </w:lvl>
+    <w:lvl w:ilvl="4" w:tplc="04090019" w:tentative="1">
+      <w:start w:val="1"/>
+      <w:numFmt w:val="lowerLetter"/>
+      <w:lvlText w:val="%5."/>
+      <w:lvlJc w:val="left"/>
+      <w:pPr>
+        <w:ind w:left="3600" w:hanging="360"/>
+      </w:pPr>
+    </w:lvl>
+    <w:lvl w:ilvl="5" w:tplc="0409001B" w:tentative="1">
+      <w:start w:val="1"/>
+      <w:numFmt w:val="lowerRoman"/>
+      <w:lvlText w:val="%6."/>
+      <w:lvlJc w:val="right"/>
+      <w:pPr>
+        <w:ind w:left="4320" w:hanging="180"/>
+      </w:pPr>
+    </w:lvl>
+    <w:lvl w:ilvl="6" w:tplc="0409000F" w:tentative="1">
+      <w:start w:val="1"/>
+      <w:numFmt w:val="decimal"/>
+      <w:lvlText w:val="%7."/>
+      <w:lvlJc w:val="left"/>
+      <w:pPr>
+        <w:ind w:left="5040" w:hanging="360"/>
+      </w:pPr>
+    </w:lvl>
+    <w:lvl w:ilvl="7" w:tplc="04090019" w:tentative="1">
+      <w:start w:val="1"/>
+      <w:numFmt w:val="lowerLetter"/>
+      <w:lvlText w:val="%8."/>
+      <w:lvlJc w:val="left"/>
+      <w:pPr>
+        <w:ind w:left="5760" w:hanging="360"/>
+      </w:pPr>
+    </w:lvl>
+    <w:lvl w:ilvl="8" w:tplc="0409001B" w:tentative="1">
+      <w:start w:val="1"/>
+      <w:numFmt w:val="lowerRoman"/>
+      <w:lvlText w:val="%9."/>
+      <w:lvlJc w:val="right"/>
+      <w:pPr>
+        <w:ind w:left="6480" w:hanging="180"/>
+      </w:pPr>
+    </w:lvl>
+  </w:abstractNum>
+  <w:abstractNum w:abstractNumId="1" w15:restartNumberingAfterBreak="0">
     <w:nsid w:val="47641506"/>
     <w:multiLevelType w:val="hybridMultilevel"/>
     <w:tmpl w:val="3034BE68"/>
@@ -396,8 +2321,332 @@
       </w:rPr>
     </w:lvl>
   </w:abstractNum>
+  <w:abstractNum w:abstractNumId="2" w15:restartNumberingAfterBreak="0">
+    <w:nsid w:val="4D3D53BD"/>
+    <w:multiLevelType w:val="hybridMultilevel"/>
+    <w:tmpl w:val="AD9020E6"/>
+    <w:lvl w:ilvl="0" w:tplc="04090001">
+      <w:start w:val="1"/>
+      <w:numFmt w:val="bullet"/>
+      <w:lvlText w:val=""/>
+      <w:lvlJc w:val="left"/>
+      <w:pPr>
+        <w:ind w:left="720" w:hanging="360"/>
+      </w:pPr>
+      <w:rPr>
+        <w:rFonts w:ascii="Symbol" w:hAnsi="Symbol" w:hint="default"/>
+      </w:rPr>
+    </w:lvl>
+    <w:lvl w:ilvl="1" w:tplc="04090003" w:tentative="1">
+      <w:start w:val="1"/>
+      <w:numFmt w:val="bullet"/>
+      <w:lvlText w:val="o"/>
+      <w:lvlJc w:val="left"/>
+      <w:pPr>
+        <w:ind w:left="1440" w:hanging="360"/>
+      </w:pPr>
+      <w:rPr>
+        <w:rFonts w:ascii="Courier New" w:hAnsi="Courier New" w:cs="Courier New" w:hint="default"/>
+      </w:rPr>
+    </w:lvl>
+    <w:lvl w:ilvl="2" w:tplc="04090005" w:tentative="1">
+      <w:start w:val="1"/>
+      <w:numFmt w:val="bullet"/>
+      <w:lvlText w:val=""/>
+      <w:lvlJc w:val="left"/>
+      <w:pPr>
+        <w:ind w:left="2160" w:hanging="360"/>
+      </w:pPr>
+      <w:rPr>
+        <w:rFonts w:ascii="Wingdings" w:hAnsi="Wingdings" w:hint="default"/>
+      </w:rPr>
+    </w:lvl>
+    <w:lvl w:ilvl="3" w:tplc="04090001" w:tentative="1">
+      <w:start w:val="1"/>
+      <w:numFmt w:val="bullet"/>
+      <w:lvlText w:val=""/>
+      <w:lvlJc w:val="left"/>
+      <w:pPr>
+        <w:ind w:left="2880" w:hanging="360"/>
+      </w:pPr>
+      <w:rPr>
+        <w:rFonts w:ascii="Symbol" w:hAnsi="Symbol" w:hint="default"/>
+      </w:rPr>
+    </w:lvl>
+    <w:lvl w:ilvl="4" w:tplc="04090003" w:tentative="1">
+      <w:start w:val="1"/>
+      <w:numFmt w:val="bullet"/>
+      <w:lvlText w:val="o"/>
+      <w:lvlJc w:val="left"/>
+      <w:pPr>
+        <w:ind w:left="3600" w:hanging="360"/>
+      </w:pPr>
+      <w:rPr>
+        <w:rFonts w:ascii="Courier New" w:hAnsi="Courier New" w:cs="Courier New" w:hint="default"/>
+      </w:rPr>
+    </w:lvl>
+    <w:lvl w:ilvl="5" w:tplc="04090005" w:tentative="1">
+      <w:start w:val="1"/>
+      <w:numFmt w:val="bullet"/>
+      <w:lvlText w:val=""/>
+      <w:lvlJc w:val="left"/>
+      <w:pPr>
+        <w:ind w:left="4320" w:hanging="360"/>
+      </w:pPr>
+      <w:rPr>
+        <w:rFonts w:ascii="Wingdings" w:hAnsi="Wingdings" w:hint="default"/>
+      </w:rPr>
+    </w:lvl>
+    <w:lvl w:ilvl="6" w:tplc="04090001" w:tentative="1">
+      <w:start w:val="1"/>
+      <w:numFmt w:val="bullet"/>
+      <w:lvlText w:val=""/>
+      <w:lvlJc w:val="left"/>
+      <w:pPr>
+        <w:ind w:left="5040" w:hanging="360"/>
+      </w:pPr>
+      <w:rPr>
+        <w:rFonts w:ascii="Symbol" w:hAnsi="Symbol" w:hint="default"/>
+      </w:rPr>
+    </w:lvl>
+    <w:lvl w:ilvl="7" w:tplc="04090003" w:tentative="1">
+      <w:start w:val="1"/>
+      <w:numFmt w:val="bullet"/>
+      <w:lvlText w:val="o"/>
+      <w:lvlJc w:val="left"/>
+      <w:pPr>
+        <w:ind w:left="5760" w:hanging="360"/>
+      </w:pPr>
+      <w:rPr>
+        <w:rFonts w:ascii="Courier New" w:hAnsi="Courier New" w:cs="Courier New" w:hint="default"/>
+      </w:rPr>
+    </w:lvl>
+    <w:lvl w:ilvl="8" w:tplc="04090005" w:tentative="1">
+      <w:start w:val="1"/>
+      <w:numFmt w:val="bullet"/>
+      <w:lvlText w:val=""/>
+      <w:lvlJc w:val="left"/>
+      <w:pPr>
+        <w:ind w:left="6480" w:hanging="360"/>
+      </w:pPr>
+      <w:rPr>
+        <w:rFonts w:ascii="Wingdings" w:hAnsi="Wingdings" w:hint="default"/>
+      </w:rPr>
+    </w:lvl>
+  </w:abstractNum>
+  <w:abstractNum w:abstractNumId="3" w15:restartNumberingAfterBreak="0">
+    <w:nsid w:val="4FFC4594"/>
+    <w:multiLevelType w:val="hybridMultilevel"/>
+    <w:tmpl w:val="EF5A0832"/>
+    <w:lvl w:ilvl="0" w:tplc="04090001">
+      <w:start w:val="1"/>
+      <w:numFmt w:val="bullet"/>
+      <w:lvlText w:val=""/>
+      <w:lvlJc w:val="left"/>
+      <w:pPr>
+        <w:ind w:left="720" w:hanging="360"/>
+      </w:pPr>
+      <w:rPr>
+        <w:rFonts w:ascii="Symbol" w:hAnsi="Symbol" w:hint="default"/>
+      </w:rPr>
+    </w:lvl>
+    <w:lvl w:ilvl="1" w:tplc="04090003" w:tentative="1">
+      <w:start w:val="1"/>
+      <w:numFmt w:val="bullet"/>
+      <w:lvlText w:val="o"/>
+      <w:lvlJc w:val="left"/>
+      <w:pPr>
+        <w:ind w:left="1440" w:hanging="360"/>
+      </w:pPr>
+      <w:rPr>
+        <w:rFonts w:ascii="Courier New" w:hAnsi="Courier New" w:cs="Courier New" w:hint="default"/>
+      </w:rPr>
+    </w:lvl>
+    <w:lvl w:ilvl="2" w:tplc="04090005" w:tentative="1">
+      <w:start w:val="1"/>
+      <w:numFmt w:val="bullet"/>
+      <w:lvlText w:val=""/>
+      <w:lvlJc w:val="left"/>
+      <w:pPr>
+        <w:ind w:left="2160" w:hanging="360"/>
+      </w:pPr>
+      <w:rPr>
+        <w:rFonts w:ascii="Wingdings" w:hAnsi="Wingdings" w:hint="default"/>
+      </w:rPr>
+    </w:lvl>
+    <w:lvl w:ilvl="3" w:tplc="04090001" w:tentative="1">
+      <w:start w:val="1"/>
+      <w:numFmt w:val="bullet"/>
+      <w:lvlText w:val=""/>
+      <w:lvlJc w:val="left"/>
+      <w:pPr>
+        <w:ind w:left="2880" w:hanging="360"/>
+      </w:pPr>
+      <w:rPr>
+        <w:rFonts w:ascii="Symbol" w:hAnsi="Symbol" w:hint="default"/>
+      </w:rPr>
+    </w:lvl>
+    <w:lvl w:ilvl="4" w:tplc="04090003" w:tentative="1">
+      <w:start w:val="1"/>
+      <w:numFmt w:val="bullet"/>
+      <w:lvlText w:val="o"/>
+      <w:lvlJc w:val="left"/>
+      <w:pPr>
+        <w:ind w:left="3600" w:hanging="360"/>
+      </w:pPr>
+      <w:rPr>
+        <w:rFonts w:ascii="Courier New" w:hAnsi="Courier New" w:cs="Courier New" w:hint="default"/>
+      </w:rPr>
+    </w:lvl>
+    <w:lvl w:ilvl="5" w:tplc="04090005" w:tentative="1">
+      <w:start w:val="1"/>
+      <w:numFmt w:val="bullet"/>
+      <w:lvlText w:val=""/>
+      <w:lvlJc w:val="left"/>
+      <w:pPr>
+        <w:ind w:left="4320" w:hanging="360"/>
+      </w:pPr>
+      <w:rPr>
+        <w:rFonts w:ascii="Wingdings" w:hAnsi="Wingdings" w:hint="default"/>
+      </w:rPr>
+    </w:lvl>
+    <w:lvl w:ilvl="6" w:tplc="04090001" w:tentative="1">
+      <w:start w:val="1"/>
+      <w:numFmt w:val="bullet"/>
+      <w:lvlText w:val=""/>
+      <w:lvlJc w:val="left"/>
+      <w:pPr>
+        <w:ind w:left="5040" w:hanging="360"/>
+      </w:pPr>
+      <w:rPr>
+        <w:rFonts w:ascii="Symbol" w:hAnsi="Symbol" w:hint="default"/>
+      </w:rPr>
+    </w:lvl>
+    <w:lvl w:ilvl="7" w:tplc="04090003" w:tentative="1">
+      <w:start w:val="1"/>
+      <w:numFmt w:val="bullet"/>
+      <w:lvlText w:val="o"/>
+      <w:lvlJc w:val="left"/>
+      <w:pPr>
+        <w:ind w:left="5760" w:hanging="360"/>
+      </w:pPr>
+      <w:rPr>
+        <w:rFonts w:ascii="Courier New" w:hAnsi="Courier New" w:cs="Courier New" w:hint="default"/>
+      </w:rPr>
+    </w:lvl>
+    <w:lvl w:ilvl="8" w:tplc="04090005" w:tentative="1">
+      <w:start w:val="1"/>
+      <w:numFmt w:val="bullet"/>
+      <w:lvlText w:val=""/>
+      <w:lvlJc w:val="left"/>
+      <w:pPr>
+        <w:ind w:left="6480" w:hanging="360"/>
+      </w:pPr>
+      <w:rPr>
+        <w:rFonts w:ascii="Wingdings" w:hAnsi="Wingdings" w:hint="default"/>
+      </w:rPr>
+    </w:lvl>
+  </w:abstractNum>
+  <w:abstractNum w:abstractNumId="4" w15:restartNumberingAfterBreak="0">
+    <w:nsid w:val="646E0BCE"/>
+    <w:multiLevelType w:val="hybridMultilevel"/>
+    <w:tmpl w:val="3BD4844C"/>
+    <w:lvl w:ilvl="0" w:tplc="0409000F">
+      <w:start w:val="1"/>
+      <w:numFmt w:val="decimal"/>
+      <w:lvlText w:val="%1."/>
+      <w:lvlJc w:val="left"/>
+      <w:pPr>
+        <w:ind w:left="1440" w:hanging="360"/>
+      </w:pPr>
+    </w:lvl>
+    <w:lvl w:ilvl="1" w:tplc="04090019" w:tentative="1">
+      <w:start w:val="1"/>
+      <w:numFmt w:val="lowerLetter"/>
+      <w:lvlText w:val="%2."/>
+      <w:lvlJc w:val="left"/>
+      <w:pPr>
+        <w:ind w:left="2160" w:hanging="360"/>
+      </w:pPr>
+    </w:lvl>
+    <w:lvl w:ilvl="2" w:tplc="0409001B" w:tentative="1">
+      <w:start w:val="1"/>
+      <w:numFmt w:val="lowerRoman"/>
+      <w:lvlText w:val="%3."/>
+      <w:lvlJc w:val="right"/>
+      <w:pPr>
+        <w:ind w:left="2880" w:hanging="180"/>
+      </w:pPr>
+    </w:lvl>
+    <w:lvl w:ilvl="3" w:tplc="0409000F" w:tentative="1">
+      <w:start w:val="1"/>
+      <w:numFmt w:val="decimal"/>
+      <w:lvlText w:val="%4."/>
+      <w:lvlJc w:val="left"/>
+      <w:pPr>
+        <w:ind w:left="3600" w:hanging="360"/>
+      </w:pPr>
+    </w:lvl>
+    <w:lvl w:ilvl="4" w:tplc="04090019" w:tentative="1">
+      <w:start w:val="1"/>
+      <w:numFmt w:val="lowerLetter"/>
+      <w:lvlText w:val="%5."/>
+      <w:lvlJc w:val="left"/>
+      <w:pPr>
+        <w:ind w:left="4320" w:hanging="360"/>
+      </w:pPr>
+    </w:lvl>
+    <w:lvl w:ilvl="5" w:tplc="0409001B" w:tentative="1">
+      <w:start w:val="1"/>
+      <w:numFmt w:val="lowerRoman"/>
+      <w:lvlText w:val="%6."/>
+      <w:lvlJc w:val="right"/>
+      <w:pPr>
+        <w:ind w:left="5040" w:hanging="180"/>
+      </w:pPr>
+    </w:lvl>
+    <w:lvl w:ilvl="6" w:tplc="0409000F" w:tentative="1">
+      <w:start w:val="1"/>
+      <w:numFmt w:val="decimal"/>
+      <w:lvlText w:val="%7."/>
+      <w:lvlJc w:val="left"/>
+      <w:pPr>
+        <w:ind w:left="5760" w:hanging="360"/>
+      </w:pPr>
+    </w:lvl>
+    <w:lvl w:ilvl="7" w:tplc="04090019" w:tentative="1">
+      <w:start w:val="1"/>
+      <w:numFmt w:val="lowerLetter"/>
+      <w:lvlText w:val="%8."/>
+      <w:lvlJc w:val="left"/>
+      <w:pPr>
+        <w:ind w:left="6480" w:hanging="360"/>
+      </w:pPr>
+    </w:lvl>
+    <w:lvl w:ilvl="8" w:tplc="0409001B" w:tentative="1">
+      <w:start w:val="1"/>
+      <w:numFmt w:val="lowerRoman"/>
+      <w:lvlText w:val="%9."/>
+      <w:lvlJc w:val="right"/>
+      <w:pPr>
+        <w:ind w:left="7200" w:hanging="180"/>
+      </w:pPr>
+    </w:lvl>
+  </w:abstractNum>
   <w:num w:numId="1">
+    <w:abstractNumId w:val="1"/>
+  </w:num>
+  <w:num w:numId="2">
+    <w:abstractNumId w:val="2"/>
+  </w:num>
+  <w:num w:numId="3">
+    <w:abstractNumId w:val="4"/>
+  </w:num>
+  <w:num w:numId="4">
     <w:abstractNumId w:val="0"/>
+  </w:num>
+  <w:num w:numId="5">
+    <w:abstractNumId w:val="3"/>
   </w:num>
 </w:numbering>
 </file>
@@ -795,6 +3044,7 @@
   <w:style w:type="paragraph" w:default="1" w:styleId="Normal">
     <w:name w:val="Normal"/>
     <w:qFormat/>
+    <w:rsid w:val="00A06DAB"/>
   </w:style>
   <w:style w:type="character" w:default="1" w:styleId="DefaultParagraphFont">
     <w:name w:val="Default Paragraph Font"/>
@@ -833,6 +3083,22 @@
       <w:ind w:left="720"/>
       <w:contextualSpacing/>
     </w:pPr>
+  </w:style>
+  <w:style w:type="paragraph" w:styleId="NormalWeb">
+    <w:name w:val="Normal (Web)"/>
+    <w:basedOn w:val="Normal"/>
+    <w:uiPriority w:val="99"/>
+    <w:semiHidden/>
+    <w:unhideWhenUsed/>
+    <w:rsid w:val="004F7810"/>
+    <w:pPr>
+      <w:spacing w:before="100" w:beforeAutospacing="1" w:after="100" w:afterAutospacing="1" w:line="240" w:lineRule="auto"/>
+    </w:pPr>
+    <w:rPr>
+      <w:rFonts w:ascii="Times New Roman" w:eastAsia="Times New Roman" w:hAnsi="Times New Roman" w:cs="Times New Roman"/>
+      <w:sz w:val="24"/>
+      <w:szCs w:val="24"/>
+    </w:rPr>
   </w:style>
 </w:styles>
 </file>

</xml_diff>